<commit_message>
Notes on ETL section complete
</commit_message>
<xml_diff>
--- a/latex/notes.docx
+++ b/latex/notes.docx
@@ -193,7 +193,23 @@
           <w:sz w:val="20"/>
           <w:szCs w:val="20"/>
         </w:rPr>
-        <w:t>. But that is why I want to talk to Noura. Let’s have a look at the example plan. Hm. I DO remember writing a plan. Did I ever submit it? If not… where is it? Well, it likely needs massively updating anyway.</w:t>
+        <w:t xml:space="preserve">. But that is why I want to talk to </w:t>
+      </w:r>
+      <w:proofErr w:type="spellStart"/>
+      <w:r>
+        <w:rPr>
+          <w:sz w:val="20"/>
+          <w:szCs w:val="20"/>
+        </w:rPr>
+        <w:t>Noura</w:t>
+      </w:r>
+      <w:proofErr w:type="spellEnd"/>
+      <w:r>
+        <w:rPr>
+          <w:sz w:val="20"/>
+          <w:szCs w:val="20"/>
+        </w:rPr>
+        <w:t>. Let’s have a look at the example plan. Hm. I DO remember writing a plan. Did I ever submit it? If not… where is it? Well, it likely needs massively updating anyway.</w:t>
       </w:r>
     </w:p>
     <w:p>
@@ -216,7 +232,39 @@
           <w:sz w:val="20"/>
           <w:szCs w:val="20"/>
         </w:rPr>
-        <w:t>I also massively understate the preliminary preparation. I will also go into more depth on my objectives. Done. It’s all things I’ve done already, of course: testing on logistic regression, and random forests, and neural networks with PyTorch. I want another carbonara! Part of this progress must be agreeing with Noura, which is why I’m inclined now to get more data sorted. Once more unto the breach…</w:t>
+        <w:t xml:space="preserve">I also massively understate the preliminary preparation. I will also go into more depth on my objectives. Done. It’s all things I’ve done already, of course: testing on logistic regression, and random forests, and neural networks with </w:t>
+      </w:r>
+      <w:proofErr w:type="spellStart"/>
+      <w:r>
+        <w:rPr>
+          <w:sz w:val="20"/>
+          <w:szCs w:val="20"/>
+        </w:rPr>
+        <w:t>PyTorch</w:t>
+      </w:r>
+      <w:proofErr w:type="spellEnd"/>
+      <w:r>
+        <w:rPr>
+          <w:sz w:val="20"/>
+          <w:szCs w:val="20"/>
+        </w:rPr>
+        <w:t xml:space="preserve">. I want another carbonara! Part of this progress must be agreeing with </w:t>
+      </w:r>
+      <w:proofErr w:type="spellStart"/>
+      <w:r>
+        <w:rPr>
+          <w:sz w:val="20"/>
+          <w:szCs w:val="20"/>
+        </w:rPr>
+        <w:t>Noura</w:t>
+      </w:r>
+      <w:proofErr w:type="spellEnd"/>
+      <w:r>
+        <w:rPr>
+          <w:sz w:val="20"/>
+          <w:szCs w:val="20"/>
+        </w:rPr>
+        <w:t>, which is why I’m inclined now to get more data sorted. Once more unto the breach…</w:t>
       </w:r>
     </w:p>
     <w:p>
@@ -335,7 +383,39 @@
           <w:sz w:val="20"/>
           <w:szCs w:val="20"/>
         </w:rPr>
-        <w:t xml:space="preserve">Bayesian Ridge achieved very disappointing results: 6% accuracy. The most important feature was origin_year and destination_year. </w:t>
+        <w:t xml:space="preserve">Bayesian Ridge achieved very disappointing results: 6% accuracy. The most important feature was </w:t>
+      </w:r>
+      <w:proofErr w:type="spellStart"/>
+      <w:r>
+        <w:rPr>
+          <w:sz w:val="20"/>
+          <w:szCs w:val="20"/>
+        </w:rPr>
+        <w:t>origin_year</w:t>
+      </w:r>
+      <w:proofErr w:type="spellEnd"/>
+      <w:r>
+        <w:rPr>
+          <w:sz w:val="20"/>
+          <w:szCs w:val="20"/>
+        </w:rPr>
+        <w:t xml:space="preserve"> and </w:t>
+      </w:r>
+      <w:proofErr w:type="spellStart"/>
+      <w:r>
+        <w:rPr>
+          <w:sz w:val="20"/>
+          <w:szCs w:val="20"/>
+        </w:rPr>
+        <w:t>destination_year</w:t>
+      </w:r>
+      <w:proofErr w:type="spellEnd"/>
+      <w:r>
+        <w:rPr>
+          <w:sz w:val="20"/>
+          <w:szCs w:val="20"/>
+        </w:rPr>
+        <w:t xml:space="preserve">. </w:t>
       </w:r>
     </w:p>
     <w:p>
@@ -367,7 +447,71 @@
           <w:sz w:val="20"/>
           <w:szCs w:val="20"/>
         </w:rPr>
-        <w:t>Random Forest achieved 97%: destination minutes, origin_minutes, duration, origin_day, destination_day, num_stops, and category, though interestingly category had the largest error out of all features.</w:t>
+        <w:t xml:space="preserve">Random Forest achieved 97%: destination minutes, </w:t>
+      </w:r>
+      <w:proofErr w:type="spellStart"/>
+      <w:r>
+        <w:rPr>
+          <w:sz w:val="20"/>
+          <w:szCs w:val="20"/>
+        </w:rPr>
+        <w:t>origin_minutes</w:t>
+      </w:r>
+      <w:proofErr w:type="spellEnd"/>
+      <w:r>
+        <w:rPr>
+          <w:sz w:val="20"/>
+          <w:szCs w:val="20"/>
+        </w:rPr>
+        <w:t xml:space="preserve">, duration, </w:t>
+      </w:r>
+      <w:proofErr w:type="spellStart"/>
+      <w:r>
+        <w:rPr>
+          <w:sz w:val="20"/>
+          <w:szCs w:val="20"/>
+        </w:rPr>
+        <w:t>origin_day</w:t>
+      </w:r>
+      <w:proofErr w:type="spellEnd"/>
+      <w:r>
+        <w:rPr>
+          <w:sz w:val="20"/>
+          <w:szCs w:val="20"/>
+        </w:rPr>
+        <w:t xml:space="preserve">, </w:t>
+      </w:r>
+      <w:proofErr w:type="spellStart"/>
+      <w:r>
+        <w:rPr>
+          <w:sz w:val="20"/>
+          <w:szCs w:val="20"/>
+        </w:rPr>
+        <w:t>destination_day</w:t>
+      </w:r>
+      <w:proofErr w:type="spellEnd"/>
+      <w:r>
+        <w:rPr>
+          <w:sz w:val="20"/>
+          <w:szCs w:val="20"/>
+        </w:rPr>
+        <w:t xml:space="preserve">, </w:t>
+      </w:r>
+      <w:proofErr w:type="spellStart"/>
+      <w:r>
+        <w:rPr>
+          <w:sz w:val="20"/>
+          <w:szCs w:val="20"/>
+        </w:rPr>
+        <w:t>num_stops</w:t>
+      </w:r>
+      <w:proofErr w:type="spellEnd"/>
+      <w:r>
+        <w:rPr>
+          <w:sz w:val="20"/>
+          <w:szCs w:val="20"/>
+        </w:rPr>
+        <w:t>, and category, though interestingly category had the largest error out of all features.</w:t>
       </w:r>
     </w:p>
     <w:p>
@@ -692,6 +836,129 @@
         </w:rPr>
         <w:t>Encode cyclical variables properly</w:t>
       </w:r>
+    </w:p>
+    <w:p>
+      <w:pPr>
+        <w:jc w:val="both"/>
+        <w:rPr>
+          <w:sz w:val="20"/>
+          <w:szCs w:val="20"/>
+        </w:rPr>
+      </w:pPr>
+      <w:proofErr w:type="spellStart"/>
+      <w:r>
+        <w:rPr>
+          <w:sz w:val="20"/>
+          <w:szCs w:val="20"/>
+        </w:rPr>
+        <w:t>Preprocessing</w:t>
+      </w:r>
+      <w:proofErr w:type="spellEnd"/>
+      <w:r>
+        <w:rPr>
+          <w:sz w:val="20"/>
+          <w:szCs w:val="20"/>
+        </w:rPr>
+        <w:t xml:space="preserve"> is necessary. Three terms are generally used: scale, standardise, and normalise. They are defined here for clarity.</w:t>
+      </w:r>
+    </w:p>
+    <w:p>
+      <w:pPr>
+        <w:jc w:val="both"/>
+        <w:rPr>
+          <w:sz w:val="20"/>
+          <w:szCs w:val="20"/>
+        </w:rPr>
+      </w:pPr>
+      <w:r>
+        <w:rPr>
+          <w:sz w:val="20"/>
+          <w:szCs w:val="20"/>
+        </w:rPr>
+        <w:t xml:space="preserve">To </w:t>
+      </w:r>
+      <w:r>
+        <w:rPr>
+          <w:i/>
+          <w:iCs/>
+          <w:sz w:val="20"/>
+          <w:szCs w:val="20"/>
+        </w:rPr>
+        <w:t>scale</w:t>
+      </w:r>
+      <w:r>
+        <w:rPr>
+          <w:sz w:val="20"/>
+          <w:szCs w:val="20"/>
+        </w:rPr>
+        <w:t xml:space="preserve"> is to change the range of a set of values, typically to 0 – 1. The shape of the distribution does not change.</w:t>
+      </w:r>
+    </w:p>
+    <w:p>
+      <w:pPr>
+        <w:ind w:left="720" w:hanging="720"/>
+        <w:jc w:val="both"/>
+        <w:rPr>
+          <w:sz w:val="20"/>
+          <w:szCs w:val="20"/>
+        </w:rPr>
+      </w:pPr>
+      <w:r>
+        <w:rPr>
+          <w:sz w:val="20"/>
+          <w:szCs w:val="20"/>
+        </w:rPr>
+        <w:t xml:space="preserve">To </w:t>
+      </w:r>
+      <w:r>
+        <w:rPr>
+          <w:i/>
+          <w:iCs/>
+          <w:sz w:val="20"/>
+          <w:szCs w:val="20"/>
+        </w:rPr>
+        <w:t>standardise</w:t>
+      </w:r>
+      <w:r>
+        <w:rPr>
+          <w:sz w:val="20"/>
+          <w:szCs w:val="20"/>
+        </w:rPr>
+        <w:t xml:space="preserve"> is to change values so the standard deviation of a distribution equals one. Scaling is often implied.</w:t>
+      </w:r>
+    </w:p>
+    <w:p>
+      <w:pPr>
+        <w:ind w:left="720" w:hanging="720"/>
+        <w:jc w:val="both"/>
+        <w:rPr>
+          <w:sz w:val="20"/>
+          <w:szCs w:val="20"/>
+        </w:rPr>
+      </w:pPr>
+      <w:r>
+        <w:rPr>
+          <w:sz w:val="20"/>
+          <w:szCs w:val="20"/>
+        </w:rPr>
+        <w:t xml:space="preserve">To </w:t>
+      </w:r>
+      <w:r>
+        <w:rPr>
+          <w:i/>
+          <w:iCs/>
+          <w:sz w:val="20"/>
+          <w:szCs w:val="20"/>
+        </w:rPr>
+        <w:t>normalise</w:t>
+      </w:r>
+      <w:r>
+        <w:rPr>
+          <w:sz w:val="20"/>
+          <w:szCs w:val="20"/>
+        </w:rPr>
+        <w:t xml:space="preserve"> is ambiguous. It is not used here. </w:t>
+      </w:r>
       <w:bookmarkStart w:id="0" w:name="_GoBack"/>
       <w:bookmarkEnd w:id="0"/>
     </w:p>
@@ -699,15 +966,6 @@
       <w:pPr>
         <w:jc w:val="both"/>
         <w:rPr>
-          <w:sz w:val="20"/>
-          <w:szCs w:val="20"/>
-        </w:rPr>
-      </w:pPr>
-    </w:p>
-    <w:p>
-      <w:pPr>
-        <w:jc w:val="both"/>
-        <w:rPr>
           <w:b/>
           <w:bCs/>
           <w:sz w:val="20"/>
@@ -977,6 +1235,7 @@
           <w:sz w:val="20"/>
           <w:szCs w:val="20"/>
         </w:rPr>
+        <w:lastRenderedPageBreak/>
         <w:t>Index of overall delays in the vicinity.</w:t>
       </w:r>
     </w:p>
@@ -1033,7 +1292,6 @@
           <w:sz w:val="20"/>
           <w:szCs w:val="20"/>
         </w:rPr>
-        <w:lastRenderedPageBreak/>
         <w:t>Categorical data only takes a limited number of values. Categorical data for the dependent and independent variables are handled differently. Create an independent matrix (X) and dependent vector (Y).</w:t>
       </w:r>
     </w:p>
@@ -1066,7 +1324,39 @@
           <w:sz w:val="20"/>
           <w:szCs w:val="20"/>
         </w:rPr>
-        <w:t xml:space="preserve">Other such encodings include ordinal, binary, Helmert contrast, sum contrast, polynomial contrast, backward difference contrast, hashing, baseN, leave-one-out, and target encoding. </w:t>
+        <w:t xml:space="preserve">Other such encodings include ordinal, binary, </w:t>
+      </w:r>
+      <w:proofErr w:type="spellStart"/>
+      <w:r>
+        <w:rPr>
+          <w:sz w:val="20"/>
+          <w:szCs w:val="20"/>
+        </w:rPr>
+        <w:t>Helmert</w:t>
+      </w:r>
+      <w:proofErr w:type="spellEnd"/>
+      <w:r>
+        <w:rPr>
+          <w:sz w:val="20"/>
+          <w:szCs w:val="20"/>
+        </w:rPr>
+        <w:t xml:space="preserve"> contrast, sum contrast, polynomial contrast, backward difference contrast, hashing, </w:t>
+      </w:r>
+      <w:proofErr w:type="spellStart"/>
+      <w:r>
+        <w:rPr>
+          <w:sz w:val="20"/>
+          <w:szCs w:val="20"/>
+        </w:rPr>
+        <w:t>baseN</w:t>
+      </w:r>
+      <w:proofErr w:type="spellEnd"/>
+      <w:r>
+        <w:rPr>
+          <w:sz w:val="20"/>
+          <w:szCs w:val="20"/>
+        </w:rPr>
+        <w:t xml:space="preserve">, leave-one-out, and target encoding. </w:t>
       </w:r>
     </w:p>
     <w:p>
@@ -1193,23 +1483,71 @@
           <w:sz w:val="20"/>
           <w:szCs w:val="20"/>
         </w:rPr>
-        <w:t>Relationships between a categorical feature and continuous feature can be investigated via boxplot (df_flights.boxplot('dep_time','origin',rot = 30,figsize=(5,6))</w:t>
-      </w:r>
-    </w:p>
-    <w:p>
-      <w:pPr>
-        <w:jc w:val="both"/>
-        <w:rPr>
-          <w:sz w:val="20"/>
-          <w:szCs w:val="20"/>
-        </w:rPr>
-      </w:pPr>
-      <w:r>
-        <w:rPr>
-          <w:sz w:val="20"/>
-          <w:szCs w:val="20"/>
-        </w:rPr>
-        <w:t xml:space="preserve">Should also check frequency distribution of categories within the feature using value_counts(). Add .count() for the number of distinct categories. </w:t>
+        <w:t>Relationships between a categorical feature and continuous feature can be investigated via boxplot (</w:t>
+      </w:r>
+      <w:proofErr w:type="spellStart"/>
+      <w:r>
+        <w:rPr>
+          <w:sz w:val="20"/>
+          <w:szCs w:val="20"/>
+        </w:rPr>
+        <w:t>df_flights.boxplot</w:t>
+      </w:r>
+      <w:proofErr w:type="spellEnd"/>
+      <w:r>
+        <w:rPr>
+          <w:sz w:val="20"/>
+          <w:szCs w:val="20"/>
+        </w:rPr>
+        <w:t>('</w:t>
+      </w:r>
+      <w:proofErr w:type="spellStart"/>
+      <w:r>
+        <w:rPr>
+          <w:sz w:val="20"/>
+          <w:szCs w:val="20"/>
+        </w:rPr>
+        <w:t>dep_time','origin',rot</w:t>
+      </w:r>
+      <w:proofErr w:type="spellEnd"/>
+      <w:r>
+        <w:rPr>
+          <w:sz w:val="20"/>
+          <w:szCs w:val="20"/>
+        </w:rPr>
+        <w:t xml:space="preserve"> = 30,figsize=(5,6))</w:t>
+      </w:r>
+    </w:p>
+    <w:p>
+      <w:pPr>
+        <w:jc w:val="both"/>
+        <w:rPr>
+          <w:sz w:val="20"/>
+          <w:szCs w:val="20"/>
+        </w:rPr>
+      </w:pPr>
+      <w:r>
+        <w:rPr>
+          <w:sz w:val="20"/>
+          <w:szCs w:val="20"/>
+        </w:rPr>
+        <w:t xml:space="preserve">Should also check frequency distribution of categories within the feature using </w:t>
+      </w:r>
+      <w:proofErr w:type="spellStart"/>
+      <w:r>
+        <w:rPr>
+          <w:sz w:val="20"/>
+          <w:szCs w:val="20"/>
+        </w:rPr>
+        <w:t>value_counts</w:t>
+      </w:r>
+      <w:proofErr w:type="spellEnd"/>
+      <w:r>
+        <w:rPr>
+          <w:sz w:val="20"/>
+          <w:szCs w:val="20"/>
+        </w:rPr>
+        <w:t xml:space="preserve">(). Add .count() for the number of distinct categories. </w:t>
       </w:r>
     </w:p>
     <w:p>
@@ -1257,23 +1595,55 @@
           <w:sz w:val="20"/>
           <w:szCs w:val="20"/>
         </w:rPr>
-        <w:t xml:space="preserve">Make sure to typecast categorical features to a category dtype rather than an object. </w:t>
-      </w:r>
-    </w:p>
-    <w:p>
-      <w:pPr>
-        <w:jc w:val="both"/>
-        <w:rPr>
-          <w:sz w:val="20"/>
-          <w:szCs w:val="20"/>
-        </w:rPr>
-      </w:pPr>
-      <w:r>
-        <w:rPr>
-          <w:sz w:val="20"/>
-          <w:szCs w:val="20"/>
-        </w:rPr>
-        <w:t xml:space="preserve">Label encoding can be done using cat.codes. Numerical values may be misinterpreted by an algorithm. </w:t>
+        <w:t xml:space="preserve">Make sure to typecast categorical features to a category </w:t>
+      </w:r>
+      <w:proofErr w:type="spellStart"/>
+      <w:r>
+        <w:rPr>
+          <w:sz w:val="20"/>
+          <w:szCs w:val="20"/>
+        </w:rPr>
+        <w:t>dtype</w:t>
+      </w:r>
+      <w:proofErr w:type="spellEnd"/>
+      <w:r>
+        <w:rPr>
+          <w:sz w:val="20"/>
+          <w:szCs w:val="20"/>
+        </w:rPr>
+        <w:t xml:space="preserve"> rather than an object. </w:t>
+      </w:r>
+    </w:p>
+    <w:p>
+      <w:pPr>
+        <w:jc w:val="both"/>
+        <w:rPr>
+          <w:sz w:val="20"/>
+          <w:szCs w:val="20"/>
+        </w:rPr>
+      </w:pPr>
+      <w:r>
+        <w:rPr>
+          <w:sz w:val="20"/>
+          <w:szCs w:val="20"/>
+        </w:rPr>
+        <w:t xml:space="preserve">Label encoding can be done using </w:t>
+      </w:r>
+      <w:proofErr w:type="spellStart"/>
+      <w:r>
+        <w:rPr>
+          <w:sz w:val="20"/>
+          <w:szCs w:val="20"/>
+        </w:rPr>
+        <w:t>cat.codes</w:t>
+      </w:r>
+      <w:proofErr w:type="spellEnd"/>
+      <w:r>
+        <w:rPr>
+          <w:sz w:val="20"/>
+          <w:szCs w:val="20"/>
+        </w:rPr>
+        <w:t xml:space="preserve">. Numerical values may be misinterpreted by an algorithm. </w:t>
       </w:r>
     </w:p>
     <w:p>
@@ -1400,6 +1770,7 @@
           <w:sz w:val="20"/>
           <w:szCs w:val="20"/>
         </w:rPr>
+        <w:lastRenderedPageBreak/>
         <w:t>Handling dates in machine learning</w:t>
       </w:r>
     </w:p>
@@ -1510,7 +1881,6 @@
           <w:sz w:val="20"/>
           <w:szCs w:val="20"/>
         </w:rPr>
-        <w:lastRenderedPageBreak/>
         <w:t>https://www.datacamp.com/community/tutorials/categorical-data</w:t>
       </w:r>
     </w:p>
@@ -1594,7 +1964,23 @@
           <w:sz w:val="20"/>
           <w:szCs w:val="20"/>
         </w:rPr>
-        <w:t xml:space="preserve">Lit review categorical data, forecasting prediction, timestamp. Email to Noura. </w:t>
+        <w:t xml:space="preserve">Lit review categorical data, forecasting prediction, timestamp. Email to </w:t>
+      </w:r>
+      <w:proofErr w:type="spellStart"/>
+      <w:r>
+        <w:rPr>
+          <w:sz w:val="20"/>
+          <w:szCs w:val="20"/>
+        </w:rPr>
+        <w:t>Noura</w:t>
+      </w:r>
+      <w:proofErr w:type="spellEnd"/>
+      <w:r>
+        <w:rPr>
+          <w:sz w:val="20"/>
+          <w:szCs w:val="20"/>
+        </w:rPr>
+        <w:t xml:space="preserve">. </w:t>
       </w:r>
     </w:p>
     <w:p>
@@ -1731,7 +2117,23 @@
           <w:sz w:val="20"/>
           <w:szCs w:val="20"/>
         </w:rPr>
-        <w:t>Indeed, the validity of all levels of railway operations planning, such as creating feasible and sizeable timetables, predicting real-time traffic, predicting conflicts, and providing reliable passenger information, depends on the accurate estimation of train process times that are subject to delay incidents (Kecman, Corman, and Meng, 2015). Although the majority of current prediction systems utilise analytical models (Oneto et al, 2016), the focus of this paper will be data-driven models, and, in particular, machine learning techniques.</w:t>
+        <w:t>Indeed, the validity of all levels of railway operations planning, such as creating feasible and sizeable timetables, predicting real-time traffic, predicting conflicts, and providing reliable passenger information, depends on the accurate estimation of train process times that are subject to delay incidents (</w:t>
+      </w:r>
+      <w:proofErr w:type="spellStart"/>
+      <w:r>
+        <w:rPr>
+          <w:sz w:val="20"/>
+          <w:szCs w:val="20"/>
+        </w:rPr>
+        <w:t>Kecman</w:t>
+      </w:r>
+      <w:proofErr w:type="spellEnd"/>
+      <w:r>
+        <w:rPr>
+          <w:sz w:val="20"/>
+          <w:szCs w:val="20"/>
+        </w:rPr>
+        <w:t>, Corman, and Meng, 2015). Although the majority of current prediction systems utilise analytical models (Oneto et al, 2016), the focus of this paper will be data-driven models, and, in particular, machine learning techniques.</w:t>
       </w:r>
     </w:p>
     <w:p>
@@ -1995,6 +2397,7 @@
           <w:sz w:val="20"/>
           <w:szCs w:val="20"/>
         </w:rPr>
+        <w:lastRenderedPageBreak/>
         <w:t>Snow and ice</w:t>
       </w:r>
     </w:p>
@@ -2088,23 +2491,55 @@
           <w:sz w:val="20"/>
           <w:szCs w:val="20"/>
         </w:rPr>
-        <w:t xml:space="preserve"> is “generated by operations conflicts” (i.e. primary delays) (Cerreto et al, 2016). As Berger et al. (2011) explain, primary delays induce a cascade of secondary delays of other trains which have to wait according to certain waiting policies between connecting trains. </w:t>
-      </w:r>
-    </w:p>
-    <w:p>
-      <w:pPr>
-        <w:jc w:val="both"/>
-        <w:rPr>
-          <w:sz w:val="20"/>
-          <w:szCs w:val="20"/>
-        </w:rPr>
-      </w:pPr>
-      <w:r>
-        <w:rPr>
-          <w:sz w:val="20"/>
-          <w:szCs w:val="20"/>
-        </w:rPr>
-        <w:t>Nor can these delay knock-ons be exactly forecast, as both Berger et al. (2011) and Milinkovic (2013) note, due to unpredictable influences: the length of primary delays, the timetable of the trains, and infrastructure (e.g. single or double track, station layouts, and interlocking). Additionally, drivers can attempt to reduce delays by driving faster than planned, or reducing their dwell time at stations, to make up for the delay. Daamen, Goverde, and Hansen (2009) further distinguish between two main classes of knock-on delay:</w:t>
+        <w:t xml:space="preserve"> is “generated by operations conflicts” (i.e. primary delays) (</w:t>
+      </w:r>
+      <w:proofErr w:type="spellStart"/>
+      <w:r>
+        <w:rPr>
+          <w:sz w:val="20"/>
+          <w:szCs w:val="20"/>
+        </w:rPr>
+        <w:t>Cerreto</w:t>
+      </w:r>
+      <w:proofErr w:type="spellEnd"/>
+      <w:r>
+        <w:rPr>
+          <w:sz w:val="20"/>
+          <w:szCs w:val="20"/>
+        </w:rPr>
+        <w:t xml:space="preserve"> et al, 2016). As Berger et al. (2011) explain, primary delays induce a cascade of secondary delays of other trains which have to wait according to certain waiting policies between connecting trains. </w:t>
+      </w:r>
+    </w:p>
+    <w:p>
+      <w:pPr>
+        <w:jc w:val="both"/>
+        <w:rPr>
+          <w:sz w:val="20"/>
+          <w:szCs w:val="20"/>
+        </w:rPr>
+      </w:pPr>
+      <w:r>
+        <w:rPr>
+          <w:sz w:val="20"/>
+          <w:szCs w:val="20"/>
+        </w:rPr>
+        <w:t xml:space="preserve">Nor can these delay knock-ons be exactly forecast, as both Berger et al. (2011) and Milinkovic (2013) note, due to unpredictable influences: the length of primary delays, the timetable of the trains, and infrastructure (e.g. single or double track, station layouts, and interlocking). Additionally, drivers can attempt to reduce delays by driving faster than planned, or reducing their dwell time at stations, to make up for the delay. </w:t>
+      </w:r>
+      <w:proofErr w:type="spellStart"/>
+      <w:r>
+        <w:rPr>
+          <w:sz w:val="20"/>
+          <w:szCs w:val="20"/>
+        </w:rPr>
+        <w:t>Daamen</w:t>
+      </w:r>
+      <w:proofErr w:type="spellEnd"/>
+      <w:r>
+        <w:rPr>
+          <w:sz w:val="20"/>
+          <w:szCs w:val="20"/>
+        </w:rPr>
+        <w:t>, Goverde, and Hansen (2009) further distinguish between two main classes of knock-on delay:</w:t>
       </w:r>
     </w:p>
     <w:p>
@@ -2162,7 +2597,23 @@
           <w:sz w:val="20"/>
           <w:szCs w:val="20"/>
         </w:rPr>
-        <w:t xml:space="preserve">Much of the literature focuses on one type or the other, or even on the problem of distinguishing between them, as in Lessan et al. (2019), where the key driver behind the implementation of a hybrid Bayesian network is this problem. Hansen et al. (2010) use historical train describer records to automatically classify delays into initial (primary) and consecutive (knock-on) ones.  Wang et al. (2019) use a similar technique. </w:t>
+        <w:t xml:space="preserve">Much of the literature focuses on one type or the other, or even on the problem of distinguishing between them, as in </w:t>
+      </w:r>
+      <w:proofErr w:type="spellStart"/>
+      <w:r>
+        <w:rPr>
+          <w:sz w:val="20"/>
+          <w:szCs w:val="20"/>
+        </w:rPr>
+        <w:t>Lessan</w:t>
+      </w:r>
+      <w:proofErr w:type="spellEnd"/>
+      <w:r>
+        <w:rPr>
+          <w:sz w:val="20"/>
+          <w:szCs w:val="20"/>
+        </w:rPr>
+        <w:t xml:space="preserve"> et al. (2019), where the key driver behind the implementation of a hybrid Bayesian network is this problem. Hansen et al. (2010) use historical train describer records to automatically classify delays into initial (primary) and consecutive (knock-on) ones.  Wang et al. (2019) use a similar technique. </w:t>
       </w:r>
     </w:p>
     <w:p>
@@ -2260,7 +2711,23 @@
           <w:sz w:val="20"/>
           <w:szCs w:val="20"/>
         </w:rPr>
-        <w:t xml:space="preserve">, i.e. updated as data on train movements becomes periodically available. Most data-driven models fall into this category. As Kecman, Corman, and Meng (2015) note, models for real-time traffic have so far focused on overcoming the great combinatorial complexity of train rescheduling, delay management, and rolling stock and crew scheduling. </w:t>
+        <w:t xml:space="preserve">, i.e. updated as data on train movements becomes periodically available. Most data-driven models fall into this category. As </w:t>
+      </w:r>
+      <w:proofErr w:type="spellStart"/>
+      <w:r>
+        <w:rPr>
+          <w:sz w:val="20"/>
+          <w:szCs w:val="20"/>
+        </w:rPr>
+        <w:t>Kecman</w:t>
+      </w:r>
+      <w:proofErr w:type="spellEnd"/>
+      <w:r>
+        <w:rPr>
+          <w:sz w:val="20"/>
+          <w:szCs w:val="20"/>
+        </w:rPr>
+        <w:t xml:space="preserve">, Corman, and Meng (2015) note, models for real-time traffic have so far focused on overcoming the great combinatorial complexity of train rescheduling, delay management, and rolling stock and crew scheduling. </w:t>
       </w:r>
     </w:p>
     <w:p>
@@ -2382,7 +2849,39 @@
           <w:sz w:val="20"/>
           <w:szCs w:val="20"/>
         </w:rPr>
-        <w:t xml:space="preserve"> is “a feature consisting in that a predefined vehicle arrives, departs, or passes at a predefined point at a predefined time” (Rudnicki, 1997). This definition, while laxer than that used by others (such as Gylee, 1994), allows greater flexibility in the measurement of punctuality. It also has the interesting effect that trains that arrive </w:t>
+        <w:t xml:space="preserve"> is “a feature consisting in that a predefined vehicle arrives, departs, or passes at a predefined point at a predefined time” (</w:t>
+      </w:r>
+      <w:proofErr w:type="spellStart"/>
+      <w:r>
+        <w:rPr>
+          <w:sz w:val="20"/>
+          <w:szCs w:val="20"/>
+        </w:rPr>
+        <w:t>Rudnicki</w:t>
+      </w:r>
+      <w:proofErr w:type="spellEnd"/>
+      <w:r>
+        <w:rPr>
+          <w:sz w:val="20"/>
+          <w:szCs w:val="20"/>
+        </w:rPr>
+        <w:t xml:space="preserve">, 1997). This definition, while laxer than that used by others (such as </w:t>
+      </w:r>
+      <w:proofErr w:type="spellStart"/>
+      <w:r>
+        <w:rPr>
+          <w:sz w:val="20"/>
+          <w:szCs w:val="20"/>
+        </w:rPr>
+        <w:t>Gylee</w:t>
+      </w:r>
+      <w:proofErr w:type="spellEnd"/>
+      <w:r>
+        <w:rPr>
+          <w:sz w:val="20"/>
+          <w:szCs w:val="20"/>
+        </w:rPr>
+        <w:t xml:space="preserve">, 1994), allows greater flexibility in the measurement of punctuality. It also has the interesting effect that trains that arrive </w:t>
       </w:r>
       <w:r>
         <w:rPr>
@@ -2398,7 +2897,39 @@
           <w:sz w:val="20"/>
           <w:szCs w:val="20"/>
         </w:rPr>
-        <w:t xml:space="preserve"> cannot be considered punctual. However, the use of punctuality hides a lot of information, as Skagestad (2004) notes; consequently, Olsson (2004) uses reliability and variability. The Office of Road and Rail (ORR), the UK’s railway regulator, uses Public Performance Measure (PPM) to assess punctuality, and Cancellations and Significant Lateness (CaSL) to measure reliability. </w:t>
+        <w:t xml:space="preserve"> cannot be considered punctual. However, the use of punctuality hides a lot of information, as </w:t>
+      </w:r>
+      <w:proofErr w:type="spellStart"/>
+      <w:r>
+        <w:rPr>
+          <w:sz w:val="20"/>
+          <w:szCs w:val="20"/>
+        </w:rPr>
+        <w:t>Skagestad</w:t>
+      </w:r>
+      <w:proofErr w:type="spellEnd"/>
+      <w:r>
+        <w:rPr>
+          <w:sz w:val="20"/>
+          <w:szCs w:val="20"/>
+        </w:rPr>
+        <w:t xml:space="preserve"> (2004) notes; consequently, Olsson (2004) uses reliability and variability. The Office of Road and Rail (ORR), the UK’s railway regulator, uses Public Performance Measure (PPM) to assess punctuality, and Cancellations and Significant Lateness (</w:t>
+      </w:r>
+      <w:proofErr w:type="spellStart"/>
+      <w:r>
+        <w:rPr>
+          <w:sz w:val="20"/>
+          <w:szCs w:val="20"/>
+        </w:rPr>
+        <w:t>CaSL</w:t>
+      </w:r>
+      <w:proofErr w:type="spellEnd"/>
+      <w:r>
+        <w:rPr>
+          <w:sz w:val="20"/>
+          <w:szCs w:val="20"/>
+        </w:rPr>
+        <w:t xml:space="preserve">) to measure reliability. </w:t>
       </w:r>
     </w:p>
     <w:p>
@@ -2606,7 +3137,23 @@
           <w:sz w:val="20"/>
           <w:szCs w:val="20"/>
         </w:rPr>
-        <w:t xml:space="preserve"> is a “measurement of the uncertainty of trip journey times in transportation” (Olsson, 2004). First introduced by Noland and Polak (2002), where it is related to the distribution of arrival times for a train. A train that arrives the same amount of minutes behind schedule every day has low variability, but would not be considered punctual. </w:t>
+        <w:t xml:space="preserve"> is a “measurement of the uncertainty of trip journey times in transportation” (Olsson, 2004). First introduced by Noland and </w:t>
+      </w:r>
+      <w:proofErr w:type="spellStart"/>
+      <w:r>
+        <w:rPr>
+          <w:sz w:val="20"/>
+          <w:szCs w:val="20"/>
+        </w:rPr>
+        <w:t>Polak</w:t>
+      </w:r>
+      <w:proofErr w:type="spellEnd"/>
+      <w:r>
+        <w:rPr>
+          <w:sz w:val="20"/>
+          <w:szCs w:val="20"/>
+        </w:rPr>
+        <w:t xml:space="preserve"> (2002), where it is related to the distribution of arrival times for a train. A train that arrives the same amount of minutes behind schedule every day has low variability, but would not be considered punctual. </w:t>
       </w:r>
     </w:p>
     <w:p>
@@ -2679,12 +3226,21 @@
         <w:t xml:space="preserve"> is the time a train stands at the platform, usually for the purpose of allowing passengers to board or alight (Douglas, 2012). </w:t>
       </w:r>
       <w:bookmarkStart w:id="1" w:name="_Hlk23707311"/>
-      <w:r>
-        <w:rPr>
-          <w:sz w:val="20"/>
-          <w:szCs w:val="20"/>
-        </w:rPr>
-        <w:t xml:space="preserve">Puong (2000) </w:t>
+      <w:proofErr w:type="spellStart"/>
+      <w:r>
+        <w:rPr>
+          <w:sz w:val="20"/>
+          <w:szCs w:val="20"/>
+        </w:rPr>
+        <w:t>Puong</w:t>
+      </w:r>
+      <w:proofErr w:type="spellEnd"/>
+      <w:r>
+        <w:rPr>
+          <w:sz w:val="20"/>
+          <w:szCs w:val="20"/>
+        </w:rPr>
+        <w:t xml:space="preserve"> (2000) </w:t>
       </w:r>
       <w:bookmarkEnd w:id="1"/>
       <w:r>
@@ -2692,7 +3248,55 @@
           <w:sz w:val="20"/>
           <w:szCs w:val="20"/>
         </w:rPr>
-        <w:t>asserts that dwell time is a key parameter of system performance, service reliability, and quality. Passenger volume is considered to be the main factor influencing dwell time (San and Masirin, 2016). Magadelaga et al. (2017), though their work focused on freight trains, found that the main influencing factors were crew shortages, locomotive imbalance and defective perway (i.e. rails).</w:t>
+        <w:t xml:space="preserve">asserts that dwell time is a key parameter of system performance, service reliability, and quality. Passenger volume is considered to be the main factor influencing dwell time (San and </w:t>
+      </w:r>
+      <w:proofErr w:type="spellStart"/>
+      <w:r>
+        <w:rPr>
+          <w:sz w:val="20"/>
+          <w:szCs w:val="20"/>
+        </w:rPr>
+        <w:t>Masirin</w:t>
+      </w:r>
+      <w:proofErr w:type="spellEnd"/>
+      <w:r>
+        <w:rPr>
+          <w:sz w:val="20"/>
+          <w:szCs w:val="20"/>
+        </w:rPr>
+        <w:t xml:space="preserve">, 2016). </w:t>
+      </w:r>
+      <w:proofErr w:type="spellStart"/>
+      <w:r>
+        <w:rPr>
+          <w:sz w:val="20"/>
+          <w:szCs w:val="20"/>
+        </w:rPr>
+        <w:t>Magadelaga</w:t>
+      </w:r>
+      <w:proofErr w:type="spellEnd"/>
+      <w:r>
+        <w:rPr>
+          <w:sz w:val="20"/>
+          <w:szCs w:val="20"/>
+        </w:rPr>
+        <w:t xml:space="preserve"> et al. (2017), though their work focused on freight trains, found that the main influencing factors were crew shortages, locomotive imbalance and defective </w:t>
+      </w:r>
+      <w:proofErr w:type="spellStart"/>
+      <w:r>
+        <w:rPr>
+          <w:sz w:val="20"/>
+          <w:szCs w:val="20"/>
+        </w:rPr>
+        <w:t>perway</w:t>
+      </w:r>
+      <w:proofErr w:type="spellEnd"/>
+      <w:r>
+        <w:rPr>
+          <w:sz w:val="20"/>
+          <w:szCs w:val="20"/>
+        </w:rPr>
+        <w:t xml:space="preserve"> (i.e. rails).</w:t>
       </w:r>
     </w:p>
     <w:p>
@@ -2908,7 +3512,23 @@
           <w:sz w:val="20"/>
           <w:szCs w:val="20"/>
         </w:rPr>
-        <w:t xml:space="preserve"> is “primarily quantitative or computational in nature and represents the system in terms of a set of mathematical equations that specify parametric relationships and their associated parameter values as a function of time, space, and/or other system parameters” (Friedenthal and Steiner, 2015). Current state-of-the-art train delay prediction systems use analytical models (Oneto et al, 2016): static rules, built by experts on railway infrastructure, and based on classical univariate statistics.</w:t>
+        <w:t xml:space="preserve"> is “primarily quantitative or computational in nature and represents the system in terms of a set of mathematical equations that specify parametric relationships and their associated parameter values as a function of time, space, and/or other system parameters” (</w:t>
+      </w:r>
+      <w:proofErr w:type="spellStart"/>
+      <w:r>
+        <w:rPr>
+          <w:sz w:val="20"/>
+          <w:szCs w:val="20"/>
+        </w:rPr>
+        <w:t>Friedenthal</w:t>
+      </w:r>
+      <w:proofErr w:type="spellEnd"/>
+      <w:r>
+        <w:rPr>
+          <w:sz w:val="20"/>
+          <w:szCs w:val="20"/>
+        </w:rPr>
+        <w:t xml:space="preserve"> and Steiner, 2015). Current state-of-the-art train delay prediction systems use analytical models (Oneto et al, 2016): static rules, built by experts on railway infrastructure, and based on classical univariate statistics.</w:t>
       </w:r>
     </w:p>
     <w:p>
@@ -2972,7 +3592,23 @@
           <w:sz w:val="20"/>
           <w:szCs w:val="20"/>
         </w:rPr>
-        <w:t xml:space="preserve">Further models have become increasingly advanced, incorporating stochastic approximation (Carey et al. Stochaistic approximation to the effects of headways on knock-on delays of trains, 1994), and the impacts of dispatching strategies on train delays and passenger waiting time. </w:t>
+        <w:t xml:space="preserve">Further models have become increasingly advanced, incorporating stochastic approximation (Carey et al. </w:t>
+      </w:r>
+      <w:proofErr w:type="spellStart"/>
+      <w:r>
+        <w:rPr>
+          <w:sz w:val="20"/>
+          <w:szCs w:val="20"/>
+        </w:rPr>
+        <w:t>Stochaistic</w:t>
+      </w:r>
+      <w:proofErr w:type="spellEnd"/>
+      <w:r>
+        <w:rPr>
+          <w:sz w:val="20"/>
+          <w:szCs w:val="20"/>
+        </w:rPr>
+        <w:t xml:space="preserve"> approximation to the effects of headways on knock-on delays of trains, 1994), and the impacts of dispatching strategies on train delays and passenger waiting time. </w:t>
       </w:r>
     </w:p>
     <w:p>
@@ -3087,7 +3723,39 @@
           <w:sz w:val="20"/>
           <w:szCs w:val="20"/>
         </w:rPr>
-        <w:t xml:space="preserve">Several different machine learning techniques have been studied thus far in the literature (though this is by no means an exhaustive list): Bayesian networks (Lessan et al, 2019; Corman and Kecman, 2018), support vector regression (Markovic et al. 2015), random forests (Oneto et al, 2016), neural networks (Peters et al, 2005; Yaghini et al, 2013, Wang and Zhang, 2019), fuzzy Petri nets (Milinkovic et al. 2013), and extreme learning machines </w:t>
+        <w:t>Several different machine learning techniques have been studied thus far in the literature (though this is by no means an exhaustive list): Bayesian networks (</w:t>
+      </w:r>
+      <w:proofErr w:type="spellStart"/>
+      <w:r>
+        <w:rPr>
+          <w:sz w:val="20"/>
+          <w:szCs w:val="20"/>
+        </w:rPr>
+        <w:t>Lessan</w:t>
+      </w:r>
+      <w:proofErr w:type="spellEnd"/>
+      <w:r>
+        <w:rPr>
+          <w:sz w:val="20"/>
+          <w:szCs w:val="20"/>
+        </w:rPr>
+        <w:t xml:space="preserve"> et al, 2019; Corman and </w:t>
+      </w:r>
+      <w:proofErr w:type="spellStart"/>
+      <w:r>
+        <w:rPr>
+          <w:sz w:val="20"/>
+          <w:szCs w:val="20"/>
+        </w:rPr>
+        <w:t>Kecman</w:t>
+      </w:r>
+      <w:proofErr w:type="spellEnd"/>
+      <w:r>
+        <w:rPr>
+          <w:sz w:val="20"/>
+          <w:szCs w:val="20"/>
+        </w:rPr>
+        <w:t xml:space="preserve">, 2018), support vector regression (Markovic et al. 2015), random forests (Oneto et al, 2016), neural networks (Peters et al, 2005; Yaghini et al, 2013, Wang and Zhang, 2019), fuzzy Petri nets (Milinkovic et al. 2013), and extreme learning machines </w:t>
       </w:r>
       <w:r>
         <w:rPr>
@@ -3233,6 +3901,7 @@
           <w:lang w:val="fr-FR"/>
         </w:rPr>
       </w:pPr>
+      <w:proofErr w:type="spellStart"/>
       <w:r>
         <w:rPr>
           <w:b/>
@@ -3241,24 +3910,45 @@
           <w:szCs w:val="20"/>
           <w:lang w:val="fr-FR"/>
         </w:rPr>
-        <w:t>Markovic et al. (2015)</w:t>
-      </w:r>
-    </w:p>
-    <w:p>
-      <w:pPr>
-        <w:jc w:val="both"/>
-        <w:rPr>
-          <w:sz w:val="20"/>
-          <w:szCs w:val="20"/>
-        </w:rPr>
-      </w:pPr>
-      <w:r>
-        <w:rPr>
+        <w:t>Markovic</w:t>
+      </w:r>
+      <w:proofErr w:type="spellEnd"/>
+      <w:r>
+        <w:rPr>
+          <w:b/>
+          <w:bCs/>
           <w:sz w:val="20"/>
           <w:szCs w:val="20"/>
           <w:lang w:val="fr-FR"/>
         </w:rPr>
-        <w:t xml:space="preserve">Markovic et al. </w:t>
+        <w:t xml:space="preserve"> et al. (2015)</w:t>
+      </w:r>
+    </w:p>
+    <w:p>
+      <w:pPr>
+        <w:jc w:val="both"/>
+        <w:rPr>
+          <w:sz w:val="20"/>
+          <w:szCs w:val="20"/>
+        </w:rPr>
+      </w:pPr>
+      <w:proofErr w:type="spellStart"/>
+      <w:r>
+        <w:rPr>
+          <w:sz w:val="20"/>
+          <w:szCs w:val="20"/>
+          <w:lang w:val="fr-FR"/>
+        </w:rPr>
+        <w:t>Markovic</w:t>
+      </w:r>
+      <w:proofErr w:type="spellEnd"/>
+      <w:r>
+        <w:rPr>
+          <w:sz w:val="20"/>
+          <w:szCs w:val="20"/>
+          <w:lang w:val="fr-FR"/>
+        </w:rPr>
+        <w:t xml:space="preserve"> et al. </w:t>
       </w:r>
       <w:r>
         <w:rPr>
@@ -3350,14 +4040,48 @@
           <w:szCs w:val="20"/>
           <w:lang w:val="it-IT"/>
         </w:rPr>
-        <w:t xml:space="preserve">Oneto at al. </w:t>
-      </w:r>
-      <w:r>
-        <w:rPr>
-          <w:sz w:val="20"/>
-          <w:szCs w:val="20"/>
-        </w:rPr>
-        <w:t xml:space="preserve">(2017) generalised their earlier work to produce a dynamic data-driven train delay system. The performance of the system was tuned through the state-of-the-art thresholdout technique, which relies on differential privacy theory. They compare the performance of two implementations of shallow and deep extreme learning machines and find similar results to their previous paper. However, this scope of this paper </w:t>
+        <w:t xml:space="preserve">Oneto </w:t>
+      </w:r>
+      <w:proofErr w:type="spellStart"/>
+      <w:r>
+        <w:rPr>
+          <w:sz w:val="20"/>
+          <w:szCs w:val="20"/>
+          <w:lang w:val="it-IT"/>
+        </w:rPr>
+        <w:t>at</w:t>
+      </w:r>
+      <w:proofErr w:type="spellEnd"/>
+      <w:r>
+        <w:rPr>
+          <w:sz w:val="20"/>
+          <w:szCs w:val="20"/>
+          <w:lang w:val="it-IT"/>
+        </w:rPr>
+        <w:t xml:space="preserve"> al. </w:t>
+      </w:r>
+      <w:r>
+        <w:rPr>
+          <w:sz w:val="20"/>
+          <w:szCs w:val="20"/>
+        </w:rPr>
+        <w:t xml:space="preserve">(2017) generalised their earlier work to produce a dynamic data-driven train delay system. The performance of the system was tuned through the state-of-the-art </w:t>
+      </w:r>
+      <w:proofErr w:type="spellStart"/>
+      <w:r>
+        <w:rPr>
+          <w:sz w:val="20"/>
+          <w:szCs w:val="20"/>
+        </w:rPr>
+        <w:t>thresholdout</w:t>
+      </w:r>
+      <w:proofErr w:type="spellEnd"/>
+      <w:r>
+        <w:rPr>
+          <w:sz w:val="20"/>
+          <w:szCs w:val="20"/>
+        </w:rPr>
+        <w:t xml:space="preserve"> technique, which relies on differential privacy theory. They compare the performance of two implementations of shallow and deep extreme learning machines and find similar results to their previous paper. However, this scope of this paper </w:t>
       </w:r>
       <w:r>
         <w:rPr>
@@ -3385,59 +4109,115 @@
           <w:sz w:val="20"/>
           <w:szCs w:val="20"/>
         </w:rPr>
-        <w:t>Corman and Kecman (2018)</w:t>
-      </w:r>
-    </w:p>
-    <w:p>
-      <w:pPr>
-        <w:jc w:val="both"/>
-        <w:rPr>
-          <w:sz w:val="20"/>
-          <w:szCs w:val="20"/>
-        </w:rPr>
-      </w:pPr>
-      <w:r>
-        <w:rPr>
-          <w:sz w:val="20"/>
-          <w:szCs w:val="20"/>
-        </w:rPr>
-        <w:t>Corman and Kecman (2018) present a stochastic model for predicting the propagation of train delays based on Bayesian networks (BNs). BNs allow the updating of probability distributions and reduce the uncertainty of future train delays in real-time as more data continuously comes available from the monitoring system. This authors extend this approach by modelling the interdependence between trains that share the same infrastructure or have a scheduled passenger train. The model is tested on historical train realisation data from a bus corridor in Sweden</w:t>
-      </w:r>
-    </w:p>
-    <w:p>
-      <w:pPr>
-        <w:jc w:val="both"/>
-        <w:rPr>
-          <w:b/>
-          <w:bCs/>
-          <w:sz w:val="20"/>
-          <w:szCs w:val="20"/>
-        </w:rPr>
-      </w:pPr>
-      <w:r>
-        <w:rPr>
-          <w:b/>
-          <w:bCs/>
-          <w:sz w:val="20"/>
-          <w:szCs w:val="20"/>
-        </w:rPr>
-        <w:t>Lessan et al (2019)</w:t>
-      </w:r>
-    </w:p>
-    <w:p>
-      <w:pPr>
-        <w:jc w:val="both"/>
-        <w:rPr>
-          <w:sz w:val="20"/>
-          <w:szCs w:val="20"/>
-        </w:rPr>
-      </w:pPr>
-      <w:r>
-        <w:rPr>
-          <w:sz w:val="20"/>
-          <w:szCs w:val="20"/>
-        </w:rPr>
-        <w:t xml:space="preserve">Lessan et al (2019) explore three different Bayesian network schemes: heuristic hill-climbing, primitive linear, and hybrid. Hybrid, incorporating domain knowledge and judgements of local experts, was found to outperform other models, with an accuracy of over 80% in predictions within a 60-minute horizon. The authors define a railway system as several interconnected subsystems: infrastructure, rolling stock, control and communication, and various operational rules and policies. </w:t>
+        <w:t xml:space="preserve">Corman and </w:t>
+      </w:r>
+      <w:proofErr w:type="spellStart"/>
+      <w:r>
+        <w:rPr>
+          <w:b/>
+          <w:bCs/>
+          <w:sz w:val="20"/>
+          <w:szCs w:val="20"/>
+        </w:rPr>
+        <w:t>Kecman</w:t>
+      </w:r>
+      <w:proofErr w:type="spellEnd"/>
+      <w:r>
+        <w:rPr>
+          <w:b/>
+          <w:bCs/>
+          <w:sz w:val="20"/>
+          <w:szCs w:val="20"/>
+        </w:rPr>
+        <w:t xml:space="preserve"> (2018)</w:t>
+      </w:r>
+    </w:p>
+    <w:p>
+      <w:pPr>
+        <w:jc w:val="both"/>
+        <w:rPr>
+          <w:sz w:val="20"/>
+          <w:szCs w:val="20"/>
+        </w:rPr>
+      </w:pPr>
+      <w:r>
+        <w:rPr>
+          <w:sz w:val="20"/>
+          <w:szCs w:val="20"/>
+        </w:rPr>
+        <w:t xml:space="preserve">Corman and </w:t>
+      </w:r>
+      <w:proofErr w:type="spellStart"/>
+      <w:r>
+        <w:rPr>
+          <w:sz w:val="20"/>
+          <w:szCs w:val="20"/>
+        </w:rPr>
+        <w:t>Kecman</w:t>
+      </w:r>
+      <w:proofErr w:type="spellEnd"/>
+      <w:r>
+        <w:rPr>
+          <w:sz w:val="20"/>
+          <w:szCs w:val="20"/>
+        </w:rPr>
+        <w:t xml:space="preserve"> (2018) present a stochastic model for predicting the propagation of train delays based on Bayesian networks (BNs). BNs allow the updating of probability distributions and reduce the uncertainty of future train delays in real-time as more data continuously comes available from the monitoring system. This authors extend this approach by modelling the interdependence between trains that share the same infrastructure or have a scheduled passenger train. The model is tested on historical train realisation data from a bus corridor in Sweden</w:t>
+      </w:r>
+    </w:p>
+    <w:p>
+      <w:pPr>
+        <w:jc w:val="both"/>
+        <w:rPr>
+          <w:b/>
+          <w:bCs/>
+          <w:sz w:val="20"/>
+          <w:szCs w:val="20"/>
+        </w:rPr>
+      </w:pPr>
+      <w:proofErr w:type="spellStart"/>
+      <w:r>
+        <w:rPr>
+          <w:b/>
+          <w:bCs/>
+          <w:sz w:val="20"/>
+          <w:szCs w:val="20"/>
+        </w:rPr>
+        <w:t>Lessan</w:t>
+      </w:r>
+      <w:proofErr w:type="spellEnd"/>
+      <w:r>
+        <w:rPr>
+          <w:b/>
+          <w:bCs/>
+          <w:sz w:val="20"/>
+          <w:szCs w:val="20"/>
+        </w:rPr>
+        <w:t xml:space="preserve"> et al (2019)</w:t>
+      </w:r>
+    </w:p>
+    <w:p>
+      <w:pPr>
+        <w:jc w:val="both"/>
+        <w:rPr>
+          <w:sz w:val="20"/>
+          <w:szCs w:val="20"/>
+        </w:rPr>
+      </w:pPr>
+      <w:proofErr w:type="spellStart"/>
+      <w:r>
+        <w:rPr>
+          <w:sz w:val="20"/>
+          <w:szCs w:val="20"/>
+        </w:rPr>
+        <w:t>Lessan</w:t>
+      </w:r>
+      <w:proofErr w:type="spellEnd"/>
+      <w:r>
+        <w:rPr>
+          <w:sz w:val="20"/>
+          <w:szCs w:val="20"/>
+        </w:rPr>
+        <w:t xml:space="preserve"> et al (2019) explore three different Bayesian network schemes: heuristic hill-climbing, primitive linear, and hybrid. Hybrid, incorporating domain knowledge and judgements of local experts, was found to outperform other models, with an accuracy of over 80% in predictions within a 60-minute horizon. The authors define a railway system as several interconnected subsystems: infrastructure, rolling stock, control and communication, and various operational rules and policies. </w:t>
       </w:r>
     </w:p>
     <w:p>
@@ -4528,8 +5308,17 @@
           <w:sz w:val="20"/>
           <w:szCs w:val="20"/>
         </w:rPr>
-        <w:t>Should, for instance, a train be included if the first Darwin message regarding it is of type PASS, rather than DEPARTURE, as should be the case for a departing tra</w:t>
-      </w:r>
+        <w:t xml:space="preserve">Should, for instance, a train be included if the first Darwin message regarding it is of type PASS, rather than DEPARTURE, as should be the case for a departing </w:t>
+      </w:r>
+      <w:proofErr w:type="spellStart"/>
+      <w:r>
+        <w:rPr>
+          <w:sz w:val="20"/>
+          <w:szCs w:val="20"/>
+        </w:rPr>
+        <w:t>tra</w:t>
+      </w:r>
+      <w:proofErr w:type="spellEnd"/>
     </w:p>
     <w:p>
       <w:pPr>
@@ -4560,7 +5349,23 @@
           <w:sz w:val="20"/>
           <w:szCs w:val="20"/>
         </w:rPr>
-        <w:t xml:space="preserve"> the data. Peter Hicks, the founder of RealTimeTrains, and without whom this dissertation would not have been possible, has archived several feeds – SCHEDULE, TD, TRUST, and Darwin – for a number of years.</w:t>
+        <w:t xml:space="preserve"> the data. Peter Hicks, the founder of </w:t>
+      </w:r>
+      <w:proofErr w:type="spellStart"/>
+      <w:r>
+        <w:rPr>
+          <w:sz w:val="20"/>
+          <w:szCs w:val="20"/>
+        </w:rPr>
+        <w:t>RealTimeTrains</w:t>
+      </w:r>
+      <w:proofErr w:type="spellEnd"/>
+      <w:r>
+        <w:rPr>
+          <w:sz w:val="20"/>
+          <w:szCs w:val="20"/>
+        </w:rPr>
+        <w:t>, and without whom this dissertation would not have been possible, has archived several feeds – SCHEDULE, TD, TRUST, and Darwin – for a number of years.</w:t>
       </w:r>
     </w:p>
     <w:p>
@@ -4890,6 +5695,7 @@
         </w:rPr>
         <w:t xml:space="preserve"> in question – as defined by the </w:t>
       </w:r>
+      <w:proofErr w:type="spellStart"/>
       <w:r>
         <w:rPr>
           <w:i/>
@@ -4899,6 +5705,7 @@
         </w:rPr>
         <w:t>days_run</w:t>
       </w:r>
+      <w:proofErr w:type="spellEnd"/>
       <w:r>
         <w:rPr>
           <w:sz w:val="20"/>
@@ -4956,7 +5763,23 @@
           <w:sz w:val="20"/>
           <w:szCs w:val="20"/>
         </w:rPr>
-        <w:t>There are several feeds which were unfortunately not logged, such as the VSTP, and, more interestingly, the TSR (Temporary Speed Restrictions) feed, which details temporary reductions in permissible speeds across the rail network. Fortunately, this data is captured in field in SCHEDULE, namely engineering_allowance.</w:t>
+        <w:t xml:space="preserve">There are several feeds which were unfortunately not logged, such as the VSTP, and, more interestingly, the TSR (Temporary Speed Restrictions) feed, which details temporary reductions in permissible speeds across the rail network. Fortunately, this data is captured in field in SCHEDULE, namely </w:t>
+      </w:r>
+      <w:proofErr w:type="spellStart"/>
+      <w:r>
+        <w:rPr>
+          <w:sz w:val="20"/>
+          <w:szCs w:val="20"/>
+        </w:rPr>
+        <w:t>engineering_allowance</w:t>
+      </w:r>
+      <w:proofErr w:type="spellEnd"/>
+      <w:r>
+        <w:rPr>
+          <w:sz w:val="20"/>
+          <w:szCs w:val="20"/>
+        </w:rPr>
+        <w:t>.</w:t>
       </w:r>
     </w:p>
     <w:p>
@@ -5195,8 +6018,17 @@
           <w:sz w:val="20"/>
           <w:szCs w:val="20"/>
         </w:rPr>
-        <w:t>London Northwestern</w:t>
-      </w:r>
+        <w:t xml:space="preserve">London </w:t>
+      </w:r>
+      <w:proofErr w:type="spellStart"/>
+      <w:r>
+        <w:rPr>
+          <w:sz w:val="20"/>
+          <w:szCs w:val="20"/>
+        </w:rPr>
+        <w:t>Northwestern</w:t>
+      </w:r>
+      <w:proofErr w:type="spellEnd"/>
     </w:p>
     <w:p>
       <w:pPr>
@@ -5725,8 +6557,17 @@
           <w:sz w:val="20"/>
           <w:szCs w:val="20"/>
         </w:rPr>
-        <w:t>Should, for instance, a train be included if the first Darwin message regarding it is of type PASS, rather than DEPARTURE, as should be the case for a departing tra</w:t>
-      </w:r>
+        <w:t xml:space="preserve">Should, for instance, a train be included if the first Darwin message regarding it is of type PASS, rather than DEPARTURE, as should be the case for a departing </w:t>
+      </w:r>
+      <w:proofErr w:type="spellStart"/>
+      <w:r>
+        <w:rPr>
+          <w:sz w:val="20"/>
+          <w:szCs w:val="20"/>
+        </w:rPr>
+        <w:t>tra</w:t>
+      </w:r>
+      <w:proofErr w:type="spellEnd"/>
     </w:p>
     <w:p>
       <w:pPr>
@@ -5757,7 +6598,23 @@
           <w:sz w:val="20"/>
           <w:szCs w:val="20"/>
         </w:rPr>
-        <w:t xml:space="preserve"> the data. Peter Hicks, the founder of RealTimeTrains, and without whom this dissertation would not have been possible, has archived several feeds – SCHEDULE, TD, TRUST, and Darwin – for a number of years.</w:t>
+        <w:t xml:space="preserve"> the data. Peter Hicks, the founder of </w:t>
+      </w:r>
+      <w:proofErr w:type="spellStart"/>
+      <w:r>
+        <w:rPr>
+          <w:sz w:val="20"/>
+          <w:szCs w:val="20"/>
+        </w:rPr>
+        <w:t>RealTimeTrains</w:t>
+      </w:r>
+      <w:proofErr w:type="spellEnd"/>
+      <w:r>
+        <w:rPr>
+          <w:sz w:val="20"/>
+          <w:szCs w:val="20"/>
+        </w:rPr>
+        <w:t>, and without whom this dissertation would not have been possible, has archived several feeds – SCHEDULE, TD, TRUST, and Darwin – for a number of years.</w:t>
       </w:r>
     </w:p>
     <w:p>
@@ -6087,6 +6944,7 @@
         </w:rPr>
         <w:t xml:space="preserve"> in question – as defined by the </w:t>
       </w:r>
+      <w:proofErr w:type="spellStart"/>
       <w:r>
         <w:rPr>
           <w:i/>
@@ -6096,6 +6954,7 @@
         </w:rPr>
         <w:t>days_run</w:t>
       </w:r>
+      <w:proofErr w:type="spellEnd"/>
       <w:r>
         <w:rPr>
           <w:sz w:val="20"/>
@@ -6154,7 +7013,23 @@
           <w:szCs w:val="20"/>
         </w:rPr>
         <w:lastRenderedPageBreak/>
-        <w:t>There are several feeds which were unfortunately not logged, such as the VSTP, and, more interestingly, the TSR (Temporary Speed Restrictions) feed, which details temporary reductions in permissible speeds across the rail network. Fortunately, this data is captured in field in SCHEDULE, namely engineering_allowance.</w:t>
+        <w:t xml:space="preserve">There are several feeds which were unfortunately not logged, such as the VSTP, and, more interestingly, the TSR (Temporary Speed Restrictions) feed, which details temporary reductions in permissible speeds across the rail network. Fortunately, this data is captured in field in SCHEDULE, namely </w:t>
+      </w:r>
+      <w:proofErr w:type="spellStart"/>
+      <w:r>
+        <w:rPr>
+          <w:sz w:val="20"/>
+          <w:szCs w:val="20"/>
+        </w:rPr>
+        <w:t>engineering_allowance</w:t>
+      </w:r>
+      <w:proofErr w:type="spellEnd"/>
+      <w:r>
+        <w:rPr>
+          <w:sz w:val="20"/>
+          <w:szCs w:val="20"/>
+        </w:rPr>
+        <w:t>.</w:t>
       </w:r>
     </w:p>
     <w:p>
@@ -6393,8 +7268,17 @@
           <w:sz w:val="20"/>
           <w:szCs w:val="20"/>
         </w:rPr>
-        <w:t>London Northwestern</w:t>
-      </w:r>
+        <w:t xml:space="preserve">London </w:t>
+      </w:r>
+      <w:proofErr w:type="spellStart"/>
+      <w:r>
+        <w:rPr>
+          <w:sz w:val="20"/>
+          <w:szCs w:val="20"/>
+        </w:rPr>
+        <w:t>Northwestern</w:t>
+      </w:r>
+      <w:proofErr w:type="spellEnd"/>
     </w:p>
     <w:p>
       <w:pPr>
@@ -6868,189 +7752,234 @@
           <w:sz w:val="20"/>
           <w:szCs w:val="20"/>
         </w:rPr>
-        <w:t>Causal Analysis of Railway Running Delays Cerreto, Fabrizio; Nielsen, Otto Anker; Harrod, Steven; Nielsen, Bo Friis</w:t>
-      </w:r>
-    </w:p>
-    <w:p>
-      <w:pPr>
-        <w:jc w:val="both"/>
-        <w:rPr>
-          <w:sz w:val="20"/>
-          <w:szCs w:val="20"/>
-        </w:rPr>
-      </w:pPr>
-    </w:p>
-    <w:p>
-      <w:pPr>
-        <w:jc w:val="both"/>
-        <w:rPr>
-          <w:sz w:val="20"/>
-          <w:szCs w:val="20"/>
-        </w:rPr>
-      </w:pPr>
-    </w:p>
-    <w:p>
-      <w:pPr>
-        <w:jc w:val="both"/>
-        <w:rPr>
-          <w:sz w:val="20"/>
-          <w:szCs w:val="20"/>
-        </w:rPr>
-      </w:pPr>
-    </w:p>
-    <w:p>
-      <w:pPr>
-        <w:jc w:val="both"/>
-        <w:rPr>
-          <w:sz w:val="20"/>
-          <w:szCs w:val="20"/>
-        </w:rPr>
-      </w:pPr>
-    </w:p>
-    <w:p>
-      <w:pPr>
-        <w:jc w:val="both"/>
-        <w:rPr>
-          <w:sz w:val="20"/>
-          <w:szCs w:val="20"/>
-        </w:rPr>
-      </w:pPr>
-    </w:p>
-    <w:p>
-      <w:pPr>
-        <w:jc w:val="both"/>
-        <w:rPr>
-          <w:sz w:val="20"/>
-          <w:szCs w:val="20"/>
-        </w:rPr>
-      </w:pPr>
-    </w:p>
-    <w:p>
-      <w:pPr>
-        <w:jc w:val="both"/>
-        <w:rPr>
-          <w:sz w:val="20"/>
-          <w:szCs w:val="20"/>
-        </w:rPr>
-      </w:pPr>
-    </w:p>
-    <w:p>
-      <w:pPr>
-        <w:jc w:val="both"/>
-        <w:rPr>
-          <w:sz w:val="20"/>
-          <w:szCs w:val="20"/>
-        </w:rPr>
-      </w:pPr>
-    </w:p>
-    <w:p>
-      <w:pPr>
-        <w:jc w:val="both"/>
-        <w:rPr>
-          <w:sz w:val="20"/>
-          <w:szCs w:val="20"/>
-        </w:rPr>
-      </w:pPr>
-    </w:p>
-    <w:p>
-      <w:pPr>
-        <w:jc w:val="both"/>
-        <w:rPr>
-          <w:sz w:val="20"/>
-          <w:szCs w:val="20"/>
-        </w:rPr>
-      </w:pPr>
-    </w:p>
-    <w:p>
-      <w:pPr>
-        <w:jc w:val="both"/>
-        <w:rPr>
-          <w:sz w:val="20"/>
-          <w:szCs w:val="20"/>
-        </w:rPr>
-      </w:pPr>
-    </w:p>
-    <w:p>
-      <w:pPr>
-        <w:jc w:val="both"/>
-        <w:rPr>
-          <w:sz w:val="20"/>
-          <w:szCs w:val="20"/>
-        </w:rPr>
-      </w:pPr>
-    </w:p>
-    <w:p>
-      <w:pPr>
-        <w:jc w:val="both"/>
-        <w:rPr>
-          <w:sz w:val="20"/>
-          <w:szCs w:val="20"/>
-        </w:rPr>
-      </w:pPr>
-    </w:p>
-    <w:p>
-      <w:pPr>
-        <w:jc w:val="both"/>
-        <w:rPr>
-          <w:sz w:val="20"/>
-          <w:szCs w:val="20"/>
-        </w:rPr>
-      </w:pPr>
-    </w:p>
-    <w:p>
-      <w:pPr>
-        <w:jc w:val="both"/>
-        <w:rPr>
-          <w:sz w:val="20"/>
-          <w:szCs w:val="20"/>
-        </w:rPr>
-      </w:pPr>
-    </w:p>
-    <w:p>
-      <w:pPr>
-        <w:jc w:val="both"/>
-        <w:rPr>
-          <w:sz w:val="20"/>
-          <w:szCs w:val="20"/>
-        </w:rPr>
-      </w:pPr>
-    </w:p>
-    <w:p>
-      <w:pPr>
-        <w:jc w:val="both"/>
-        <w:rPr>
-          <w:sz w:val="20"/>
-          <w:szCs w:val="20"/>
-        </w:rPr>
-      </w:pPr>
-    </w:p>
-    <w:p>
-      <w:pPr>
-        <w:jc w:val="both"/>
-        <w:rPr>
-          <w:sz w:val="20"/>
-          <w:szCs w:val="20"/>
-        </w:rPr>
-      </w:pPr>
-    </w:p>
-    <w:p>
-      <w:pPr>
-        <w:jc w:val="both"/>
-        <w:rPr>
-          <w:b/>
-          <w:bCs/>
-          <w:sz w:val="20"/>
-          <w:szCs w:val="20"/>
-        </w:rPr>
-      </w:pPr>
-      <w:r>
-        <w:rPr>
-          <w:b/>
-          <w:bCs/>
-          <w:sz w:val="20"/>
-          <w:szCs w:val="20"/>
-        </w:rPr>
-        <w:t>A hybrid Bayesian network model for predicting delays in train operations (Lessan et al, 2019)</w:t>
+        <w:t xml:space="preserve">Causal Analysis of Railway Running Delays </w:t>
+      </w:r>
+      <w:proofErr w:type="spellStart"/>
+      <w:r>
+        <w:rPr>
+          <w:sz w:val="20"/>
+          <w:szCs w:val="20"/>
+        </w:rPr>
+        <w:t>Cerreto</w:t>
+      </w:r>
+      <w:proofErr w:type="spellEnd"/>
+      <w:r>
+        <w:rPr>
+          <w:sz w:val="20"/>
+          <w:szCs w:val="20"/>
+        </w:rPr>
+        <w:t xml:space="preserve">, Fabrizio; Nielsen, Otto Anker; Harrod, Steven; Nielsen, Bo </w:t>
+      </w:r>
+      <w:proofErr w:type="spellStart"/>
+      <w:r>
+        <w:rPr>
+          <w:sz w:val="20"/>
+          <w:szCs w:val="20"/>
+        </w:rPr>
+        <w:t>Friis</w:t>
+      </w:r>
+      <w:proofErr w:type="spellEnd"/>
+    </w:p>
+    <w:p>
+      <w:pPr>
+        <w:jc w:val="both"/>
+        <w:rPr>
+          <w:sz w:val="20"/>
+          <w:szCs w:val="20"/>
+        </w:rPr>
+      </w:pPr>
+    </w:p>
+    <w:p>
+      <w:pPr>
+        <w:jc w:val="both"/>
+        <w:rPr>
+          <w:sz w:val="20"/>
+          <w:szCs w:val="20"/>
+        </w:rPr>
+      </w:pPr>
+    </w:p>
+    <w:p>
+      <w:pPr>
+        <w:jc w:val="both"/>
+        <w:rPr>
+          <w:sz w:val="20"/>
+          <w:szCs w:val="20"/>
+        </w:rPr>
+      </w:pPr>
+    </w:p>
+    <w:p>
+      <w:pPr>
+        <w:jc w:val="both"/>
+        <w:rPr>
+          <w:sz w:val="20"/>
+          <w:szCs w:val="20"/>
+        </w:rPr>
+      </w:pPr>
+    </w:p>
+    <w:p>
+      <w:pPr>
+        <w:jc w:val="both"/>
+        <w:rPr>
+          <w:sz w:val="20"/>
+          <w:szCs w:val="20"/>
+        </w:rPr>
+      </w:pPr>
+    </w:p>
+    <w:p>
+      <w:pPr>
+        <w:jc w:val="both"/>
+        <w:rPr>
+          <w:sz w:val="20"/>
+          <w:szCs w:val="20"/>
+        </w:rPr>
+      </w:pPr>
+    </w:p>
+    <w:p>
+      <w:pPr>
+        <w:jc w:val="both"/>
+        <w:rPr>
+          <w:sz w:val="20"/>
+          <w:szCs w:val="20"/>
+        </w:rPr>
+      </w:pPr>
+    </w:p>
+    <w:p>
+      <w:pPr>
+        <w:jc w:val="both"/>
+        <w:rPr>
+          <w:sz w:val="20"/>
+          <w:szCs w:val="20"/>
+        </w:rPr>
+      </w:pPr>
+    </w:p>
+    <w:p>
+      <w:pPr>
+        <w:jc w:val="both"/>
+        <w:rPr>
+          <w:sz w:val="20"/>
+          <w:szCs w:val="20"/>
+        </w:rPr>
+      </w:pPr>
+    </w:p>
+    <w:p>
+      <w:pPr>
+        <w:jc w:val="both"/>
+        <w:rPr>
+          <w:sz w:val="20"/>
+          <w:szCs w:val="20"/>
+        </w:rPr>
+      </w:pPr>
+    </w:p>
+    <w:p>
+      <w:pPr>
+        <w:jc w:val="both"/>
+        <w:rPr>
+          <w:sz w:val="20"/>
+          <w:szCs w:val="20"/>
+        </w:rPr>
+      </w:pPr>
+    </w:p>
+    <w:p>
+      <w:pPr>
+        <w:jc w:val="both"/>
+        <w:rPr>
+          <w:sz w:val="20"/>
+          <w:szCs w:val="20"/>
+        </w:rPr>
+      </w:pPr>
+    </w:p>
+    <w:p>
+      <w:pPr>
+        <w:jc w:val="both"/>
+        <w:rPr>
+          <w:sz w:val="20"/>
+          <w:szCs w:val="20"/>
+        </w:rPr>
+      </w:pPr>
+    </w:p>
+    <w:p>
+      <w:pPr>
+        <w:jc w:val="both"/>
+        <w:rPr>
+          <w:sz w:val="20"/>
+          <w:szCs w:val="20"/>
+        </w:rPr>
+      </w:pPr>
+    </w:p>
+    <w:p>
+      <w:pPr>
+        <w:jc w:val="both"/>
+        <w:rPr>
+          <w:sz w:val="20"/>
+          <w:szCs w:val="20"/>
+        </w:rPr>
+      </w:pPr>
+    </w:p>
+    <w:p>
+      <w:pPr>
+        <w:jc w:val="both"/>
+        <w:rPr>
+          <w:sz w:val="20"/>
+          <w:szCs w:val="20"/>
+        </w:rPr>
+      </w:pPr>
+    </w:p>
+    <w:p>
+      <w:pPr>
+        <w:jc w:val="both"/>
+        <w:rPr>
+          <w:sz w:val="20"/>
+          <w:szCs w:val="20"/>
+        </w:rPr>
+      </w:pPr>
+    </w:p>
+    <w:p>
+      <w:pPr>
+        <w:jc w:val="both"/>
+        <w:rPr>
+          <w:sz w:val="20"/>
+          <w:szCs w:val="20"/>
+        </w:rPr>
+      </w:pPr>
+    </w:p>
+    <w:p>
+      <w:pPr>
+        <w:jc w:val="both"/>
+        <w:rPr>
+          <w:b/>
+          <w:bCs/>
+          <w:sz w:val="20"/>
+          <w:szCs w:val="20"/>
+        </w:rPr>
+      </w:pPr>
+      <w:r>
+        <w:rPr>
+          <w:b/>
+          <w:bCs/>
+          <w:sz w:val="20"/>
+          <w:szCs w:val="20"/>
+        </w:rPr>
+        <w:t>A hybrid Bayesian network model for predicting delays in train operations (</w:t>
+      </w:r>
+      <w:proofErr w:type="spellStart"/>
+      <w:r>
+        <w:rPr>
+          <w:b/>
+          <w:bCs/>
+          <w:sz w:val="20"/>
+          <w:szCs w:val="20"/>
+        </w:rPr>
+        <w:t>Lessan</w:t>
+      </w:r>
+      <w:proofErr w:type="spellEnd"/>
+      <w:r>
+        <w:rPr>
+          <w:b/>
+          <w:bCs/>
+          <w:sz w:val="20"/>
+          <w:szCs w:val="20"/>
+        </w:rPr>
+        <w:t xml:space="preserve"> et al, 2019)</w:t>
       </w:r>
     </w:p>
     <w:p>
@@ -7420,7 +8349,23 @@
           <w:sz w:val="20"/>
           <w:szCs w:val="20"/>
         </w:rPr>
-        <w:t xml:space="preserve">80% accuracy for a 60-min prediction horizon. It is expected that prediction error could be reduced if the spatio-temporal properties of each track section are also included in the model. </w:t>
+        <w:t xml:space="preserve">80% accuracy for a 60-min prediction horizon. It is expected that prediction error could be reduced if the </w:t>
+      </w:r>
+      <w:proofErr w:type="spellStart"/>
+      <w:r>
+        <w:rPr>
+          <w:sz w:val="20"/>
+          <w:szCs w:val="20"/>
+        </w:rPr>
+        <w:t>spatio</w:t>
+      </w:r>
+      <w:proofErr w:type="spellEnd"/>
+      <w:r>
+        <w:rPr>
+          <w:sz w:val="20"/>
+          <w:szCs w:val="20"/>
+        </w:rPr>
+        <w:t xml:space="preserve">-temporal properties of each track section are also included in the model. </w:t>
       </w:r>
     </w:p>
     <w:p>
@@ -7743,23 +8688,59 @@
           <w:sz w:val="20"/>
           <w:szCs w:val="20"/>
         </w:rPr>
-        <w:t>Train delay evolution as a stochastic process (Kecman, Corman, and Meng, 2015)</w:t>
-      </w:r>
-    </w:p>
-    <w:p>
-      <w:pPr>
-        <w:jc w:val="both"/>
-        <w:rPr>
-          <w:sz w:val="20"/>
-          <w:szCs w:val="20"/>
-        </w:rPr>
-      </w:pPr>
-      <w:r>
-        <w:rPr>
-          <w:sz w:val="20"/>
-          <w:szCs w:val="20"/>
-        </w:rPr>
-        <w:t>The validity of all levels of railway operations planning, such as creating feasible and sizeable timetables, predicting real-time traffic, predicting conflicts, and providing reliable passenger information, depends on the accurate estimation of train process times that are subject to delay incidents. [Replicated in Kecman et al, 2015]</w:t>
+        <w:t>Train delay evolution as a stochastic process (</w:t>
+      </w:r>
+      <w:proofErr w:type="spellStart"/>
+      <w:r>
+        <w:rPr>
+          <w:b/>
+          <w:bCs/>
+          <w:sz w:val="20"/>
+          <w:szCs w:val="20"/>
+        </w:rPr>
+        <w:t>Kecman</w:t>
+      </w:r>
+      <w:proofErr w:type="spellEnd"/>
+      <w:r>
+        <w:rPr>
+          <w:b/>
+          <w:bCs/>
+          <w:sz w:val="20"/>
+          <w:szCs w:val="20"/>
+        </w:rPr>
+        <w:t>, Corman, and Meng, 2015)</w:t>
+      </w:r>
+    </w:p>
+    <w:p>
+      <w:pPr>
+        <w:jc w:val="both"/>
+        <w:rPr>
+          <w:sz w:val="20"/>
+          <w:szCs w:val="20"/>
+        </w:rPr>
+      </w:pPr>
+      <w:r>
+        <w:rPr>
+          <w:sz w:val="20"/>
+          <w:szCs w:val="20"/>
+        </w:rPr>
+        <w:t xml:space="preserve">The validity of all levels of railway operations planning, such as creating feasible and sizeable timetables, predicting real-time traffic, predicting conflicts, and providing reliable passenger information, depends on the accurate estimation of train process times that are subject to delay incidents. [Replicated in </w:t>
+      </w:r>
+      <w:proofErr w:type="spellStart"/>
+      <w:r>
+        <w:rPr>
+          <w:sz w:val="20"/>
+          <w:szCs w:val="20"/>
+        </w:rPr>
+        <w:t>Kecman</w:t>
+      </w:r>
+      <w:proofErr w:type="spellEnd"/>
+      <w:r>
+        <w:rPr>
+          <w:sz w:val="20"/>
+          <w:szCs w:val="20"/>
+        </w:rPr>
+        <w:t xml:space="preserve"> et al, 2015]</w:t>
       </w:r>
     </w:p>
     <w:p>
@@ -7807,7 +8788,39 @@
           <w:sz w:val="20"/>
           <w:szCs w:val="20"/>
         </w:rPr>
-        <w:t>” (Friedenthal and Steiner, 2015) A Practical Guide to SysML, 2015).</w:t>
+        <w:t>” (</w:t>
+      </w:r>
+      <w:proofErr w:type="spellStart"/>
+      <w:r>
+        <w:rPr>
+          <w:sz w:val="20"/>
+          <w:szCs w:val="20"/>
+        </w:rPr>
+        <w:t>Friedenthal</w:t>
+      </w:r>
+      <w:proofErr w:type="spellEnd"/>
+      <w:r>
+        <w:rPr>
+          <w:sz w:val="20"/>
+          <w:szCs w:val="20"/>
+        </w:rPr>
+        <w:t xml:space="preserve"> and Steiner, 2015) A Practical Guide to </w:t>
+      </w:r>
+      <w:proofErr w:type="spellStart"/>
+      <w:r>
+        <w:rPr>
+          <w:sz w:val="20"/>
+          <w:szCs w:val="20"/>
+        </w:rPr>
+        <w:t>SysML</w:t>
+      </w:r>
+      <w:proofErr w:type="spellEnd"/>
+      <w:r>
+        <w:rPr>
+          <w:sz w:val="20"/>
+          <w:szCs w:val="20"/>
+        </w:rPr>
+        <w:t>, 2015).</w:t>
       </w:r>
     </w:p>
     <w:p>
@@ -7848,7 +8861,39 @@
           <w:sz w:val="20"/>
           <w:szCs w:val="20"/>
         </w:rPr>
-        <w:t xml:space="preserve">Valid estimates of arrival and departure times are therefore important for preventing or reducing delay parapgation, manainging connections, </w:t>
+        <w:t xml:space="preserve">Valid estimates of arrival and departure times are therefore important for preventing or reducing delay </w:t>
+      </w:r>
+      <w:proofErr w:type="spellStart"/>
+      <w:r>
+        <w:rPr>
+          <w:sz w:val="20"/>
+          <w:szCs w:val="20"/>
+        </w:rPr>
+        <w:t>parapgation</w:t>
+      </w:r>
+      <w:proofErr w:type="spellEnd"/>
+      <w:r>
+        <w:rPr>
+          <w:sz w:val="20"/>
+          <w:szCs w:val="20"/>
+        </w:rPr>
+        <w:t xml:space="preserve">, </w:t>
+      </w:r>
+      <w:proofErr w:type="spellStart"/>
+      <w:r>
+        <w:rPr>
+          <w:sz w:val="20"/>
+          <w:szCs w:val="20"/>
+        </w:rPr>
+        <w:t>manainging</w:t>
+      </w:r>
+      <w:proofErr w:type="spellEnd"/>
+      <w:r>
+        <w:rPr>
+          <w:sz w:val="20"/>
+          <w:szCs w:val="20"/>
+        </w:rPr>
+        <w:t xml:space="preserve"> connections, </w:t>
       </w:r>
     </w:p>
     <w:p>
@@ -7884,23 +8929,79 @@
           <w:sz w:val="20"/>
           <w:szCs w:val="20"/>
         </w:rPr>
-        <w:t>Stochastic prediction of train delays in real-time using Bayesian networks (Kecman, Corman, Peterson, and Joborn, 2015)</w:t>
-      </w:r>
-    </w:p>
-    <w:p>
-      <w:pPr>
-        <w:jc w:val="both"/>
-        <w:rPr>
-          <w:sz w:val="20"/>
-          <w:szCs w:val="20"/>
-        </w:rPr>
-      </w:pPr>
-      <w:r>
-        <w:rPr>
-          <w:sz w:val="20"/>
-          <w:szCs w:val="20"/>
-        </w:rPr>
-        <w:t>The validity of all levels of railway operations planning, such as creating feasible and sizeable timetables, predicting real-time traffic, predicting conflicts, and providing reliable passenger information, depends on the accurate estimation of train process times that are subject to delay incidents. [Replicated in Kecman et al, 2015]</w:t>
+        <w:t>Stochastic prediction of train delays in real-time using Bayesian networks (</w:t>
+      </w:r>
+      <w:proofErr w:type="spellStart"/>
+      <w:r>
+        <w:rPr>
+          <w:b/>
+          <w:bCs/>
+          <w:sz w:val="20"/>
+          <w:szCs w:val="20"/>
+        </w:rPr>
+        <w:t>Kecman</w:t>
+      </w:r>
+      <w:proofErr w:type="spellEnd"/>
+      <w:r>
+        <w:rPr>
+          <w:b/>
+          <w:bCs/>
+          <w:sz w:val="20"/>
+          <w:szCs w:val="20"/>
+        </w:rPr>
+        <w:t xml:space="preserve">, Corman, Peterson, and </w:t>
+      </w:r>
+      <w:proofErr w:type="spellStart"/>
+      <w:r>
+        <w:rPr>
+          <w:b/>
+          <w:bCs/>
+          <w:sz w:val="20"/>
+          <w:szCs w:val="20"/>
+        </w:rPr>
+        <w:t>Joborn</w:t>
+      </w:r>
+      <w:proofErr w:type="spellEnd"/>
+      <w:r>
+        <w:rPr>
+          <w:b/>
+          <w:bCs/>
+          <w:sz w:val="20"/>
+          <w:szCs w:val="20"/>
+        </w:rPr>
+        <w:t>, 2015)</w:t>
+      </w:r>
+    </w:p>
+    <w:p>
+      <w:pPr>
+        <w:jc w:val="both"/>
+        <w:rPr>
+          <w:sz w:val="20"/>
+          <w:szCs w:val="20"/>
+        </w:rPr>
+      </w:pPr>
+      <w:r>
+        <w:rPr>
+          <w:sz w:val="20"/>
+          <w:szCs w:val="20"/>
+        </w:rPr>
+        <w:t xml:space="preserve">The validity of all levels of railway operations planning, such as creating feasible and sizeable timetables, predicting real-time traffic, predicting conflicts, and providing reliable passenger information, depends on the accurate estimation of train process times that are subject to delay incidents. [Replicated in </w:t>
+      </w:r>
+      <w:proofErr w:type="spellStart"/>
+      <w:r>
+        <w:rPr>
+          <w:sz w:val="20"/>
+          <w:szCs w:val="20"/>
+        </w:rPr>
+        <w:t>Kecman</w:t>
+      </w:r>
+      <w:proofErr w:type="spellEnd"/>
+      <w:r>
+        <w:rPr>
+          <w:sz w:val="20"/>
+          <w:szCs w:val="20"/>
+        </w:rPr>
+        <w:t xml:space="preserve"> et al, 2015]</w:t>
       </w:r>
     </w:p>
     <w:p>
@@ -8057,7 +9158,27 @@
           <w:sz w:val="20"/>
           <w:szCs w:val="20"/>
         </w:rPr>
-        <w:t>Stochastic delay propagation in railway networks and phase-type distributions (Meester et al, 2007)</w:t>
+        <w:t>Stochastic delay propagation in railway networks and phase-type distributions (</w:t>
+      </w:r>
+      <w:proofErr w:type="spellStart"/>
+      <w:r>
+        <w:rPr>
+          <w:b/>
+          <w:bCs/>
+          <w:sz w:val="20"/>
+          <w:szCs w:val="20"/>
+        </w:rPr>
+        <w:t>Meester</w:t>
+      </w:r>
+      <w:proofErr w:type="spellEnd"/>
+      <w:r>
+        <w:rPr>
+          <w:b/>
+          <w:bCs/>
+          <w:sz w:val="20"/>
+          <w:szCs w:val="20"/>
+        </w:rPr>
+        <w:t xml:space="preserve"> et al, 2007)</w:t>
       </w:r>
     </w:p>
     <w:p>
@@ -8127,12 +9248,21 @@
           <w:szCs w:val="20"/>
         </w:rPr>
       </w:pPr>
-      <w:r>
-        <w:rPr>
-          <w:sz w:val="20"/>
-          <w:szCs w:val="20"/>
-        </w:rPr>
-        <w:t>Puong (2000) – Dwell time model and analysis for the MBTA red line</w:t>
+      <w:proofErr w:type="spellStart"/>
+      <w:r>
+        <w:rPr>
+          <w:sz w:val="20"/>
+          <w:szCs w:val="20"/>
+        </w:rPr>
+        <w:t>Puong</w:t>
+      </w:r>
+      <w:proofErr w:type="spellEnd"/>
+      <w:r>
+        <w:rPr>
+          <w:sz w:val="20"/>
+          <w:szCs w:val="20"/>
+        </w:rPr>
+        <w:t xml:space="preserve"> (2000) – Dwell time model and analysis for the MBTA red line</w:t>
       </w:r>
     </w:p>
     <w:p>
@@ -8611,43 +9741,99 @@
           <w:sz w:val="20"/>
           <w:szCs w:val="20"/>
         </w:rPr>
-        <w:t>A simulation modelling methodology for analysing large complex rail networks (Dessouky et al, 1995)</w:t>
-      </w:r>
-    </w:p>
-    <w:p>
-      <w:pPr>
-        <w:jc w:val="both"/>
-        <w:rPr>
-          <w:sz w:val="20"/>
-          <w:szCs w:val="20"/>
-        </w:rPr>
-      </w:pPr>
-      <w:r>
-        <w:rPr>
-          <w:sz w:val="20"/>
-          <w:szCs w:val="20"/>
-        </w:rPr>
-        <w:t>Proposed simulation models that are able to simulate train movements over single and double track lines, junctions, terminals, and model rail networks consists of multiple trackage configurations and speed limits. [Replicated in Dessouky et al, 2004]</w:t>
-      </w:r>
-    </w:p>
-    <w:p>
-      <w:pPr>
-        <w:jc w:val="both"/>
-        <w:rPr>
-          <w:b/>
-          <w:bCs/>
-          <w:sz w:val="20"/>
-          <w:szCs w:val="20"/>
-        </w:rPr>
-      </w:pPr>
-      <w:r>
-        <w:rPr>
-          <w:b/>
-          <w:bCs/>
-          <w:sz w:val="20"/>
-          <w:szCs w:val="20"/>
-        </w:rPr>
-        <w:t>Modelling train movements through complex rail networks (Dessouky et al, 2004)</w:t>
+        <w:t>A simulation modelling methodology for analysing large complex rail networks (</w:t>
+      </w:r>
+      <w:proofErr w:type="spellStart"/>
+      <w:r>
+        <w:rPr>
+          <w:b/>
+          <w:bCs/>
+          <w:sz w:val="20"/>
+          <w:szCs w:val="20"/>
+        </w:rPr>
+        <w:t>Dessouky</w:t>
+      </w:r>
+      <w:proofErr w:type="spellEnd"/>
+      <w:r>
+        <w:rPr>
+          <w:b/>
+          <w:bCs/>
+          <w:sz w:val="20"/>
+          <w:szCs w:val="20"/>
+        </w:rPr>
+        <w:t xml:space="preserve"> et al, 1995)</w:t>
+      </w:r>
+    </w:p>
+    <w:p>
+      <w:pPr>
+        <w:jc w:val="both"/>
+        <w:rPr>
+          <w:sz w:val="20"/>
+          <w:szCs w:val="20"/>
+        </w:rPr>
+      </w:pPr>
+      <w:r>
+        <w:rPr>
+          <w:sz w:val="20"/>
+          <w:szCs w:val="20"/>
+        </w:rPr>
+        <w:t xml:space="preserve">Proposed simulation models that are able to simulate train movements over single and double track lines, junctions, terminals, and model rail networks consists of multiple trackage configurations and speed limits. [Replicated in </w:t>
+      </w:r>
+      <w:proofErr w:type="spellStart"/>
+      <w:r>
+        <w:rPr>
+          <w:sz w:val="20"/>
+          <w:szCs w:val="20"/>
+        </w:rPr>
+        <w:t>Dessouky</w:t>
+      </w:r>
+      <w:proofErr w:type="spellEnd"/>
+      <w:r>
+        <w:rPr>
+          <w:sz w:val="20"/>
+          <w:szCs w:val="20"/>
+        </w:rPr>
+        <w:t xml:space="preserve"> et al, 2004]</w:t>
+      </w:r>
+    </w:p>
+    <w:p>
+      <w:pPr>
+        <w:jc w:val="both"/>
+        <w:rPr>
+          <w:b/>
+          <w:bCs/>
+          <w:sz w:val="20"/>
+          <w:szCs w:val="20"/>
+        </w:rPr>
+      </w:pPr>
+      <w:r>
+        <w:rPr>
+          <w:b/>
+          <w:bCs/>
+          <w:sz w:val="20"/>
+          <w:szCs w:val="20"/>
+        </w:rPr>
+        <w:t>Modelling train movements through complex rail networks (</w:t>
+      </w:r>
+      <w:proofErr w:type="spellStart"/>
+      <w:r>
+        <w:rPr>
+          <w:b/>
+          <w:bCs/>
+          <w:sz w:val="20"/>
+          <w:szCs w:val="20"/>
+        </w:rPr>
+        <w:t>Dessouky</w:t>
+      </w:r>
+      <w:proofErr w:type="spellEnd"/>
+      <w:r>
+        <w:rPr>
+          <w:b/>
+          <w:bCs/>
+          <w:sz w:val="20"/>
+          <w:szCs w:val="20"/>
+        </w:rPr>
+        <w:t xml:space="preserve"> et al, 2004)</w:t>
       </w:r>
     </w:p>
     <w:p>
@@ -8664,7 +9850,23 @@
           <w:szCs w:val="20"/>
         </w:rPr>
         <w:lastRenderedPageBreak/>
-        <w:t>Proposed simulation models that are able to simulate train movements over single and double track lines, junctions, terminals, and model rail networks consists of multiple trackage configurations and speed limits. [Replicated in Dessouky et al, 2004]</w:t>
+        <w:t xml:space="preserve">Proposed simulation models that are able to simulate train movements over single and double track lines, junctions, terminals, and model rail networks consists of multiple trackage configurations and speed limits. [Replicated in </w:t>
+      </w:r>
+      <w:proofErr w:type="spellStart"/>
+      <w:r>
+        <w:rPr>
+          <w:sz w:val="20"/>
+          <w:szCs w:val="20"/>
+        </w:rPr>
+        <w:t>Dessouky</w:t>
+      </w:r>
+      <w:proofErr w:type="spellEnd"/>
+      <w:r>
+        <w:rPr>
+          <w:sz w:val="20"/>
+          <w:szCs w:val="20"/>
+        </w:rPr>
+        <w:t xml:space="preserve"> et al, 2004]</w:t>
       </w:r>
     </w:p>
     <w:p>
@@ -9024,7 +10226,23 @@
           <w:sz w:val="20"/>
           <w:szCs w:val="20"/>
         </w:rPr>
-        <w:t>The data used is slightly lower-level than that used for this dissertation, with a closer correspondence to the TD datafeed than the TRUST feed.</w:t>
+        <w:t xml:space="preserve">The data used is slightly lower-level than that used for this dissertation, with a closer correspondence to the TD </w:t>
+      </w:r>
+      <w:proofErr w:type="spellStart"/>
+      <w:r>
+        <w:rPr>
+          <w:sz w:val="20"/>
+          <w:szCs w:val="20"/>
+        </w:rPr>
+        <w:t>datafeed</w:t>
+      </w:r>
+      <w:proofErr w:type="spellEnd"/>
+      <w:r>
+        <w:rPr>
+          <w:sz w:val="20"/>
+          <w:szCs w:val="20"/>
+        </w:rPr>
+        <w:t xml:space="preserve"> than the TRUST feed.</w:t>
       </w:r>
     </w:p>
     <w:p>
@@ -9061,7 +10279,23 @@
           <w:sz w:val="20"/>
           <w:szCs w:val="20"/>
         </w:rPr>
-        <w:t>The train driver will try to use the running time supplement by running at the maimum speed allowed in order to reduce the delay</w:t>
+        <w:t xml:space="preserve">The train driver will try to use the running time supplement by running at the </w:t>
+      </w:r>
+      <w:proofErr w:type="spellStart"/>
+      <w:r>
+        <w:rPr>
+          <w:sz w:val="20"/>
+          <w:szCs w:val="20"/>
+        </w:rPr>
+        <w:t>maimum</w:t>
+      </w:r>
+      <w:proofErr w:type="spellEnd"/>
+      <w:r>
+        <w:rPr>
+          <w:sz w:val="20"/>
+          <w:szCs w:val="20"/>
+        </w:rPr>
+        <w:t xml:space="preserve"> speed allowed in order to reduce the delay</w:t>
       </w:r>
     </w:p>
     <w:p>
@@ -9339,7 +10573,23 @@
           <w:sz w:val="20"/>
           <w:szCs w:val="20"/>
         </w:rPr>
-        <w:t>Dependencies between two are represented as timed event graphs. Modelled by an arc connecting dependent events I and j; weight represents the minimum time duration between events i and j. Can thus be modelled by a set of events and a list of arcs. By mining occupation data, a timed event graph of all recorded train operations can be generated.</w:t>
+        <w:t xml:space="preserve">Dependencies between two are represented as timed event graphs. Modelled by an arc connecting dependent events I and j; weight represents the minimum time duration between events </w:t>
+      </w:r>
+      <w:proofErr w:type="spellStart"/>
+      <w:r>
+        <w:rPr>
+          <w:sz w:val="20"/>
+          <w:szCs w:val="20"/>
+        </w:rPr>
+        <w:t>i</w:t>
+      </w:r>
+      <w:proofErr w:type="spellEnd"/>
+      <w:r>
+        <w:rPr>
+          <w:sz w:val="20"/>
+          <w:szCs w:val="20"/>
+        </w:rPr>
+        <w:t xml:space="preserve"> and j. Can thus be modelled by a set of events and a list of arcs. By mining occupation data, a timed event graph of all recorded train operations can be generated.</w:t>
       </w:r>
     </w:p>
     <w:p>
@@ -9741,7 +10991,23 @@
           <w:sz w:val="20"/>
           <w:szCs w:val="20"/>
         </w:rPr>
-        <w:t xml:space="preserve">In bad weather, the operating speeds of trains are reduced for safety reasons. Average delay was around 10 – 20 minutes in good weather (sunny, cloudy, overcast). The average delay times of adjacent cities are usually similar under the same weather conditions. 75 stations analysed on the line. Most stations have limited overall train delay time and overall number of delays, whily only a small number of stations have large delays. </w:t>
+        <w:t xml:space="preserve">In bad weather, the operating speeds of trains are reduced for safety reasons. Average delay was around 10 – 20 minutes in good weather (sunny, cloudy, overcast). The average delay times of adjacent cities are usually similar under the same weather conditions. 75 stations analysed on the line. Most stations have limited overall train delay time and overall number of delays, </w:t>
+      </w:r>
+      <w:proofErr w:type="spellStart"/>
+      <w:r>
+        <w:rPr>
+          <w:sz w:val="20"/>
+          <w:szCs w:val="20"/>
+        </w:rPr>
+        <w:t>whily</w:t>
+      </w:r>
+      <w:proofErr w:type="spellEnd"/>
+      <w:r>
+        <w:rPr>
+          <w:sz w:val="20"/>
+          <w:szCs w:val="20"/>
+        </w:rPr>
+        <w:t xml:space="preserve"> only a small number of stations have large delays. </w:t>
       </w:r>
     </w:p>
     <w:p>
@@ -9773,7 +11039,23 @@
           <w:sz w:val="20"/>
           <w:szCs w:val="20"/>
         </w:rPr>
-        <w:t xml:space="preserve">Identified station sequence at which consecutive train delays occurred. The first station of each is the source of the train delay. Stations that often saw original delays are identigide as key stations. </w:t>
+        <w:t xml:space="preserve">Identified station sequence at which consecutive train delays occurred. The first station of each is the source of the train delay. Stations that often saw original delays are </w:t>
+      </w:r>
+      <w:proofErr w:type="spellStart"/>
+      <w:r>
+        <w:rPr>
+          <w:sz w:val="20"/>
+          <w:szCs w:val="20"/>
+        </w:rPr>
+        <w:t>identigide</w:t>
+      </w:r>
+      <w:proofErr w:type="spellEnd"/>
+      <w:r>
+        <w:rPr>
+          <w:sz w:val="20"/>
+          <w:szCs w:val="20"/>
+        </w:rPr>
+        <w:t xml:space="preserve"> as key stations. </w:t>
       </w:r>
     </w:p>
     <w:p>
@@ -9869,7 +11151,23 @@
           <w:sz w:val="20"/>
           <w:szCs w:val="20"/>
         </w:rPr>
-        <w:t xml:space="preserve">There is a necessary time interval between two trains passing through he same station. DBSCAN (Density based clustering algorithm) </w:t>
+        <w:t xml:space="preserve">There is a necessary time interval between two trains passing through </w:t>
+      </w:r>
+      <w:proofErr w:type="spellStart"/>
+      <w:r>
+        <w:rPr>
+          <w:sz w:val="20"/>
+          <w:szCs w:val="20"/>
+        </w:rPr>
+        <w:t>he</w:t>
+      </w:r>
+      <w:proofErr w:type="spellEnd"/>
+      <w:r>
+        <w:rPr>
+          <w:sz w:val="20"/>
+          <w:szCs w:val="20"/>
+        </w:rPr>
+        <w:t xml:space="preserve"> same station. DBSCAN (Density based clustering algorithm) </w:t>
       </w:r>
     </w:p>
     <w:p>
@@ -9982,23 +11280,55 @@
           <w:sz w:val="20"/>
           <w:szCs w:val="20"/>
         </w:rPr>
-        <w:t xml:space="preserve">Three factors: the weather score, the number of trains passing through the station I, and the total number of delays of a train. First quanitifies the severity of delay times under particular weather conditions. Second concerns train service infrastructure, which is also correlated with train delay time. Gradient-boosted regression trees model was used to build the prediction model for train delays. </w:t>
-      </w:r>
-    </w:p>
-    <w:p>
-      <w:pPr>
-        <w:jc w:val="both"/>
-        <w:rPr>
-          <w:sz w:val="20"/>
-          <w:szCs w:val="20"/>
-        </w:rPr>
-      </w:pPr>
-      <w:r>
-        <w:rPr>
-          <w:sz w:val="20"/>
-          <w:szCs w:val="20"/>
-        </w:rPr>
-        <w:t>Errors attributed to stochastic equipment failure or other human and operation factors. Could also result from only thee months’ of data. Future studies would incorporate as-yet unreleased data. This paper is mainly of interest as the only extant research focusing on the short-term prediction period that this dissertation will also focus on.</w:t>
+        <w:t xml:space="preserve">Three factors: the weather score, the number of trains passing through the station I, and the total number of delays of a train. First </w:t>
+      </w:r>
+      <w:proofErr w:type="spellStart"/>
+      <w:r>
+        <w:rPr>
+          <w:sz w:val="20"/>
+          <w:szCs w:val="20"/>
+        </w:rPr>
+        <w:t>quanitifies</w:t>
+      </w:r>
+      <w:proofErr w:type="spellEnd"/>
+      <w:r>
+        <w:rPr>
+          <w:sz w:val="20"/>
+          <w:szCs w:val="20"/>
+        </w:rPr>
+        <w:t xml:space="preserve"> the severity of delay times under particular weather conditions. Second concerns train service infrastructure, which is also correlated with train delay time. Gradient-boosted regression trees model was used to build the prediction model for train delays. </w:t>
+      </w:r>
+    </w:p>
+    <w:p>
+      <w:pPr>
+        <w:jc w:val="both"/>
+        <w:rPr>
+          <w:sz w:val="20"/>
+          <w:szCs w:val="20"/>
+        </w:rPr>
+      </w:pPr>
+      <w:r>
+        <w:rPr>
+          <w:sz w:val="20"/>
+          <w:szCs w:val="20"/>
+        </w:rPr>
+        <w:t xml:space="preserve">Errors attributed to stochastic equipment failure or other human and operation factors. Could also result from only </w:t>
+      </w:r>
+      <w:proofErr w:type="spellStart"/>
+      <w:r>
+        <w:rPr>
+          <w:sz w:val="20"/>
+          <w:szCs w:val="20"/>
+        </w:rPr>
+        <w:t>thee</w:t>
+      </w:r>
+      <w:proofErr w:type="spellEnd"/>
+      <w:r>
+        <w:rPr>
+          <w:sz w:val="20"/>
+          <w:szCs w:val="20"/>
+        </w:rPr>
+        <w:t xml:space="preserve"> months’ of data. Future studies would incorporate as-yet unreleased data. This paper is mainly of interest as the only extant research focusing on the short-term prediction period that this dissertation will also focus on.</w:t>
       </w:r>
     </w:p>
     <w:p>
@@ -10097,38 +11427,78 @@
           <w:sz w:val="20"/>
           <w:szCs w:val="20"/>
         </w:rPr>
-        <w:t>Identification of delay factors that affect high dwell time of freight trains (Magadalega et al, 2017)</w:t>
-      </w:r>
-    </w:p>
-    <w:p>
-      <w:pPr>
-        <w:jc w:val="both"/>
-        <w:rPr>
-          <w:b/>
-          <w:bCs/>
-          <w:sz w:val="20"/>
-          <w:szCs w:val="20"/>
-        </w:rPr>
-      </w:pPr>
-    </w:p>
-    <w:p>
-      <w:pPr>
-        <w:jc w:val="both"/>
-        <w:rPr>
-          <w:b/>
-          <w:bCs/>
-          <w:sz w:val="20"/>
-          <w:szCs w:val="20"/>
-        </w:rPr>
-      </w:pPr>
-      <w:r>
-        <w:rPr>
-          <w:b/>
-          <w:bCs/>
-          <w:sz w:val="20"/>
-          <w:szCs w:val="20"/>
-        </w:rPr>
-        <w:t>Alighting and Boarding Times of Passengers at Dutch Rail Stations (Wiggenraad, 2001)</w:t>
+        <w:t>Identification of delay factors that affect high dwell time of freight trains (</w:t>
+      </w:r>
+      <w:proofErr w:type="spellStart"/>
+      <w:r>
+        <w:rPr>
+          <w:b/>
+          <w:bCs/>
+          <w:sz w:val="20"/>
+          <w:szCs w:val="20"/>
+        </w:rPr>
+        <w:t>Magadalega</w:t>
+      </w:r>
+      <w:proofErr w:type="spellEnd"/>
+      <w:r>
+        <w:rPr>
+          <w:b/>
+          <w:bCs/>
+          <w:sz w:val="20"/>
+          <w:szCs w:val="20"/>
+        </w:rPr>
+        <w:t xml:space="preserve"> et al, 2017)</w:t>
+      </w:r>
+    </w:p>
+    <w:p>
+      <w:pPr>
+        <w:jc w:val="both"/>
+        <w:rPr>
+          <w:b/>
+          <w:bCs/>
+          <w:sz w:val="20"/>
+          <w:szCs w:val="20"/>
+        </w:rPr>
+      </w:pPr>
+    </w:p>
+    <w:p>
+      <w:pPr>
+        <w:jc w:val="both"/>
+        <w:rPr>
+          <w:b/>
+          <w:bCs/>
+          <w:sz w:val="20"/>
+          <w:szCs w:val="20"/>
+        </w:rPr>
+      </w:pPr>
+      <w:r>
+        <w:rPr>
+          <w:b/>
+          <w:bCs/>
+          <w:sz w:val="20"/>
+          <w:szCs w:val="20"/>
+        </w:rPr>
+        <w:t>Alighting and Boarding Times of Passengers at Dutch Rail Stations (</w:t>
+      </w:r>
+      <w:proofErr w:type="spellStart"/>
+      <w:r>
+        <w:rPr>
+          <w:b/>
+          <w:bCs/>
+          <w:sz w:val="20"/>
+          <w:szCs w:val="20"/>
+        </w:rPr>
+        <w:t>Wiggenraad</w:t>
+      </w:r>
+      <w:proofErr w:type="spellEnd"/>
+      <w:r>
+        <w:rPr>
+          <w:b/>
+          <w:bCs/>
+          <w:sz w:val="20"/>
+          <w:szCs w:val="20"/>
+        </w:rPr>
+        <w:t>, 2001)</w:t>
       </w:r>
     </w:p>
     <w:p>
@@ -10542,7 +11912,23 @@
           <w:sz w:val="20"/>
           <w:szCs w:val="20"/>
         </w:rPr>
-        <w:t xml:space="preserve">On single track lines, such as long distance lines and regional lines not in contested areas, the key success factor seems to lie in theSchwa management of train crossings. </w:t>
+        <w:t xml:space="preserve">On single track lines, such as long distance lines and regional lines not in contested areas, the key success factor seems to lie in </w:t>
+      </w:r>
+      <w:proofErr w:type="spellStart"/>
+      <w:r>
+        <w:rPr>
+          <w:sz w:val="20"/>
+          <w:szCs w:val="20"/>
+        </w:rPr>
+        <w:t>theSchwa</w:t>
+      </w:r>
+      <w:proofErr w:type="spellEnd"/>
+      <w:r>
+        <w:rPr>
+          <w:sz w:val="20"/>
+          <w:szCs w:val="20"/>
+        </w:rPr>
+        <w:t xml:space="preserve"> management of train crossings. </w:t>
       </w:r>
     </w:p>
     <w:p>
@@ -10973,7 +12359,27 @@
           <w:sz w:val="20"/>
           <w:szCs w:val="20"/>
         </w:rPr>
-        <w:t>(Gylee, 2004)</w:t>
+        <w:t>(</w:t>
+      </w:r>
+      <w:proofErr w:type="spellStart"/>
+      <w:r>
+        <w:rPr>
+          <w:b/>
+          <w:bCs/>
+          <w:sz w:val="20"/>
+          <w:szCs w:val="20"/>
+        </w:rPr>
+        <w:t>Gylee</w:t>
+      </w:r>
+      <w:proofErr w:type="spellEnd"/>
+      <w:r>
+        <w:rPr>
+          <w:b/>
+          <w:bCs/>
+          <w:sz w:val="20"/>
+          <w:szCs w:val="20"/>
+        </w:rPr>
+        <w:t>, 2004)</w:t>
       </w:r>
     </w:p>
     <w:p>
@@ -11009,7 +12415,27 @@
           <w:sz w:val="20"/>
           <w:szCs w:val="20"/>
         </w:rPr>
-        <w:t>(Rudnicki, 1997)</w:t>
+        <w:t>(</w:t>
+      </w:r>
+      <w:proofErr w:type="spellStart"/>
+      <w:r>
+        <w:rPr>
+          <w:b/>
+          <w:bCs/>
+          <w:sz w:val="20"/>
+          <w:szCs w:val="20"/>
+        </w:rPr>
+        <w:t>Rudnicki</w:t>
+      </w:r>
+      <w:proofErr w:type="spellEnd"/>
+      <w:r>
+        <w:rPr>
+          <w:b/>
+          <w:bCs/>
+          <w:sz w:val="20"/>
+          <w:szCs w:val="20"/>
+        </w:rPr>
+        <w:t>, 1997)</w:t>
       </w:r>
     </w:p>
     <w:p>
@@ -11079,7 +12505,27 @@
           <w:sz w:val="20"/>
           <w:szCs w:val="20"/>
         </w:rPr>
-        <w:t xml:space="preserve">Causal analysis of railway running delays (Cerreto et al, 2016) </w:t>
+        <w:t>Causal analysis of railway running delays (</w:t>
+      </w:r>
+      <w:proofErr w:type="spellStart"/>
+      <w:r>
+        <w:rPr>
+          <w:b/>
+          <w:bCs/>
+          <w:sz w:val="20"/>
+          <w:szCs w:val="20"/>
+        </w:rPr>
+        <w:t>Cerreto</w:t>
+      </w:r>
+      <w:proofErr w:type="spellEnd"/>
+      <w:r>
+        <w:rPr>
+          <w:b/>
+          <w:bCs/>
+          <w:sz w:val="20"/>
+          <w:szCs w:val="20"/>
+        </w:rPr>
+        <w:t xml:space="preserve"> et al, 2016) </w:t>
       </w:r>
     </w:p>
     <w:p>
@@ -11114,7 +12560,27 @@
           <w:sz w:val="20"/>
           <w:szCs w:val="20"/>
         </w:rPr>
-        <w:t>Extreme weather impacts on freight railways in Europe (Ludvigsen et al, 2014)</w:t>
+        <w:t>Extreme weather impacts on freight railways in Europe (</w:t>
+      </w:r>
+      <w:proofErr w:type="spellStart"/>
+      <w:r>
+        <w:rPr>
+          <w:b/>
+          <w:bCs/>
+          <w:sz w:val="20"/>
+          <w:szCs w:val="20"/>
+        </w:rPr>
+        <w:t>Ludvigsen</w:t>
+      </w:r>
+      <w:proofErr w:type="spellEnd"/>
+      <w:r>
+        <w:rPr>
+          <w:b/>
+          <w:bCs/>
+          <w:sz w:val="20"/>
+          <w:szCs w:val="20"/>
+        </w:rPr>
+        <w:t xml:space="preserve"> et al, 2014)</w:t>
       </w:r>
     </w:p>
     <w:p>
@@ -11150,7 +12616,27 @@
           <w:sz w:val="20"/>
           <w:szCs w:val="20"/>
         </w:rPr>
-        <w:t>Determining the causes of train delay (Dingler et al, 2010)</w:t>
+        <w:t>Determining the causes of train delay (</w:t>
+      </w:r>
+      <w:proofErr w:type="spellStart"/>
+      <w:r>
+        <w:rPr>
+          <w:b/>
+          <w:bCs/>
+          <w:sz w:val="20"/>
+          <w:szCs w:val="20"/>
+        </w:rPr>
+        <w:t>Dingler</w:t>
+      </w:r>
+      <w:proofErr w:type="spellEnd"/>
+      <w:r>
+        <w:rPr>
+          <w:b/>
+          <w:bCs/>
+          <w:sz w:val="20"/>
+          <w:szCs w:val="20"/>
+        </w:rPr>
+        <w:t xml:space="preserve"> et al, 2010)</w:t>
       </w:r>
     </w:p>
     <w:p>
@@ -11875,7 +13361,27 @@
           <w:szCs w:val="20"/>
         </w:rPr>
         <w:lastRenderedPageBreak/>
-        <w:t>Non-discriminatory automatic registration of knock-on train delays (Daamen, Goverde, Hansen, 2009)</w:t>
+        <w:t>Non-discriminatory automatic registration of knock-on train delays (</w:t>
+      </w:r>
+      <w:proofErr w:type="spellStart"/>
+      <w:r>
+        <w:rPr>
+          <w:b/>
+          <w:bCs/>
+          <w:sz w:val="20"/>
+          <w:szCs w:val="20"/>
+        </w:rPr>
+        <w:t>Daamen</w:t>
+      </w:r>
+      <w:proofErr w:type="spellEnd"/>
+      <w:r>
+        <w:rPr>
+          <w:b/>
+          <w:bCs/>
+          <w:sz w:val="20"/>
+          <w:szCs w:val="20"/>
+        </w:rPr>
+        <w:t>, Goverde, Hansen, 2009)</w:t>
       </w:r>
     </w:p>
     <w:p>
@@ -11938,12 +13444,21 @@
           <w:szCs w:val="20"/>
         </w:rPr>
       </w:pPr>
-      <w:r>
-        <w:rPr>
-          <w:sz w:val="20"/>
-          <w:szCs w:val="20"/>
-        </w:rPr>
-        <w:t>ormance than ANN-based models.</w:t>
+      <w:proofErr w:type="spellStart"/>
+      <w:r>
+        <w:rPr>
+          <w:sz w:val="20"/>
+          <w:szCs w:val="20"/>
+        </w:rPr>
+        <w:t>ormance</w:t>
+      </w:r>
+      <w:proofErr w:type="spellEnd"/>
+      <w:r>
+        <w:rPr>
+          <w:sz w:val="20"/>
+          <w:szCs w:val="20"/>
+        </w:rPr>
+        <w:t xml:space="preserve"> than ANN-based models.</w:t>
       </w:r>
     </w:p>
     <w:p>
@@ -12357,7 +13872,23 @@
           <w:sz w:val="20"/>
           <w:szCs w:val="20"/>
         </w:rPr>
-        <w:t xml:space="preserve">The module used to calculate primary train delays based on fuzzy logic was the first subsystem that the toen entered. The structure, relations, rules, and weights of this module were defined by experts’ knowledge when no historical data was present. Their experience was use to define input variables, the rules bases, and output variables, with the Delphi method used to gather data on the causes of delays and average delays, collected via questionnaire. </w:t>
+        <w:t xml:space="preserve">The module used to calculate primary train delays based on fuzzy logic was the first subsystem that the </w:t>
+      </w:r>
+      <w:proofErr w:type="spellStart"/>
+      <w:r>
+        <w:rPr>
+          <w:sz w:val="20"/>
+          <w:szCs w:val="20"/>
+        </w:rPr>
+        <w:t>toen</w:t>
+      </w:r>
+      <w:proofErr w:type="spellEnd"/>
+      <w:r>
+        <w:rPr>
+          <w:sz w:val="20"/>
+          <w:szCs w:val="20"/>
+        </w:rPr>
+        <w:t xml:space="preserve"> entered. The structure, relations, rules, and weights of this module were defined by experts’ knowledge when no historical data was present. Their experience was use to define input variables, the rules bases, and output variables, with the Delphi method used to gather data on the causes of delays and average delays, collected via questionnaire. </w:t>
       </w:r>
     </w:p>
     <w:p>
@@ -12734,7 +14265,23 @@
           <w:sz w:val="20"/>
           <w:szCs w:val="20"/>
         </w:rPr>
-        <w:t xml:space="preserve">Pairs of input-target data were used to calculate the membership functions of the Takagi-Sugeno type fuzzy logic system. </w:t>
+        <w:t>Pairs of input-target data were used to calculate the membership functions of the Takagi-</w:t>
+      </w:r>
+      <w:proofErr w:type="spellStart"/>
+      <w:r>
+        <w:rPr>
+          <w:sz w:val="20"/>
+          <w:szCs w:val="20"/>
+        </w:rPr>
+        <w:t>Sugeno</w:t>
+      </w:r>
+      <w:proofErr w:type="spellEnd"/>
+      <w:r>
+        <w:rPr>
+          <w:sz w:val="20"/>
+          <w:szCs w:val="20"/>
+        </w:rPr>
+        <w:t xml:space="preserve"> type fuzzy logic system. </w:t>
       </w:r>
     </w:p>
     <w:p>
@@ -12782,8 +14329,17 @@
           <w:sz w:val="20"/>
           <w:szCs w:val="20"/>
         </w:rPr>
-        <w:t>This results in knock-on or secondary delays. These are very hard to calculate or predict, as they depend on the length of primary delays, the ti</w:t>
-      </w:r>
+        <w:t xml:space="preserve">This results in knock-on or secondary delays. These are very hard to calculate or predict, as they depend on the length of primary delays, the </w:t>
+      </w:r>
+      <w:proofErr w:type="spellStart"/>
+      <w:r>
+        <w:rPr>
+          <w:sz w:val="20"/>
+          <w:szCs w:val="20"/>
+        </w:rPr>
+        <w:t>ti</w:t>
+      </w:r>
+      <w:proofErr w:type="spellEnd"/>
     </w:p>
     <w:p>
       <w:pPr>
@@ -13117,7 +14673,23 @@
           <w:sz w:val="20"/>
           <w:szCs w:val="20"/>
         </w:rPr>
-        <w:t>Initial models were analytic (Schwanhaeusser, 1974), confirmed that non-negative arrival delays of passenger trains follow a negative exponential distribution.</w:t>
+        <w:t>Initial models were analytic (</w:t>
+      </w:r>
+      <w:proofErr w:type="spellStart"/>
+      <w:r>
+        <w:rPr>
+          <w:sz w:val="20"/>
+          <w:szCs w:val="20"/>
+        </w:rPr>
+        <w:t>Schwanhaeusser</w:t>
+      </w:r>
+      <w:proofErr w:type="spellEnd"/>
+      <w:r>
+        <w:rPr>
+          <w:sz w:val="20"/>
+          <w:szCs w:val="20"/>
+        </w:rPr>
+        <w:t>, 1974), confirmed that non-negative arrival delays of passenger trains follow a negative exponential distribution.</w:t>
       </w:r>
     </w:p>
     <w:p>
@@ -13445,7 +15017,27 @@
           <w:sz w:val="20"/>
           <w:szCs w:val="20"/>
         </w:rPr>
-        <w:t>An Identification of delay factors that affect high dwell times of freight trains (Magadagela, 2017)</w:t>
+        <w:t>An Identification of delay factors that affect high dwell times of freight trains (</w:t>
+      </w:r>
+      <w:proofErr w:type="spellStart"/>
+      <w:r>
+        <w:rPr>
+          <w:b/>
+          <w:bCs/>
+          <w:sz w:val="20"/>
+          <w:szCs w:val="20"/>
+        </w:rPr>
+        <w:t>Magadagela</w:t>
+      </w:r>
+      <w:proofErr w:type="spellEnd"/>
+      <w:r>
+        <w:rPr>
+          <w:b/>
+          <w:bCs/>
+          <w:sz w:val="20"/>
+          <w:szCs w:val="20"/>
+        </w:rPr>
+        <w:t>, 2017)</w:t>
       </w:r>
     </w:p>
     <w:p>
@@ -13536,7 +15128,87 @@
           <w:sz w:val="20"/>
           <w:szCs w:val="20"/>
         </w:rPr>
-        <w:t>, a train should arrive at time t^CA and depart at time t^CD, as defined in the timetable. Timetables typically have 30-second precision. The actual arrival time and actual departure time are defined as t^^CA and t^^DA respectively. The difference between t^^CA and t^CA (t^^CA – t^CA) and (t^^CD – t^CD), either of arrival or departure, is defined as delay.</w:t>
+        <w:t xml:space="preserve">, a train should arrive at time </w:t>
+      </w:r>
+      <w:proofErr w:type="spellStart"/>
+      <w:r>
+        <w:rPr>
+          <w:sz w:val="20"/>
+          <w:szCs w:val="20"/>
+        </w:rPr>
+        <w:t>t^CA</w:t>
+      </w:r>
+      <w:proofErr w:type="spellEnd"/>
+      <w:r>
+        <w:rPr>
+          <w:sz w:val="20"/>
+          <w:szCs w:val="20"/>
+        </w:rPr>
+        <w:t xml:space="preserve"> and depart at time </w:t>
+      </w:r>
+      <w:proofErr w:type="spellStart"/>
+      <w:r>
+        <w:rPr>
+          <w:sz w:val="20"/>
+          <w:szCs w:val="20"/>
+        </w:rPr>
+        <w:t>t^CD</w:t>
+      </w:r>
+      <w:proofErr w:type="spellEnd"/>
+      <w:r>
+        <w:rPr>
+          <w:sz w:val="20"/>
+          <w:szCs w:val="20"/>
+        </w:rPr>
+        <w:t xml:space="preserve">, as defined in the timetable. Timetables typically have 30-second precision. The actual arrival time and actual departure time are defined as t^^CA and t^^DA respectively. The difference between t^^CA and </w:t>
+      </w:r>
+      <w:proofErr w:type="spellStart"/>
+      <w:r>
+        <w:rPr>
+          <w:sz w:val="20"/>
+          <w:szCs w:val="20"/>
+        </w:rPr>
+        <w:t>t^CA</w:t>
+      </w:r>
+      <w:proofErr w:type="spellEnd"/>
+      <w:r>
+        <w:rPr>
+          <w:sz w:val="20"/>
+          <w:szCs w:val="20"/>
+        </w:rPr>
+        <w:t xml:space="preserve"> (t^^CA – </w:t>
+      </w:r>
+      <w:proofErr w:type="spellStart"/>
+      <w:r>
+        <w:rPr>
+          <w:sz w:val="20"/>
+          <w:szCs w:val="20"/>
+        </w:rPr>
+        <w:t>t^CA</w:t>
+      </w:r>
+      <w:proofErr w:type="spellEnd"/>
+      <w:r>
+        <w:rPr>
+          <w:sz w:val="20"/>
+          <w:szCs w:val="20"/>
+        </w:rPr>
+        <w:t xml:space="preserve">) and (t^^CD – </w:t>
+      </w:r>
+      <w:proofErr w:type="spellStart"/>
+      <w:r>
+        <w:rPr>
+          <w:sz w:val="20"/>
+          <w:szCs w:val="20"/>
+        </w:rPr>
+        <w:t>t^CD</w:t>
+      </w:r>
+      <w:proofErr w:type="spellEnd"/>
+      <w:r>
+        <w:rPr>
+          <w:sz w:val="20"/>
+          <w:szCs w:val="20"/>
+        </w:rPr>
+        <w:t>), either of arrival or departure, is defined as delay.</w:t>
       </w:r>
     </w:p>
     <w:p>
@@ -13744,7 +15416,23 @@
           <w:sz w:val="20"/>
           <w:szCs w:val="20"/>
         </w:rPr>
-        <w:t xml:space="preserve">Possible to perform a multivariate analysis over data coming from different sources but related o the same phenomena. </w:t>
+        <w:t xml:space="preserve">Possible to perform a multivariate analysis over data coming from different sources but related </w:t>
+      </w:r>
+      <w:proofErr w:type="spellStart"/>
+      <w:r>
+        <w:rPr>
+          <w:sz w:val="20"/>
+          <w:szCs w:val="20"/>
+        </w:rPr>
+        <w:t>o</w:t>
+      </w:r>
+      <w:proofErr w:type="spellEnd"/>
+      <w:r>
+        <w:rPr>
+          <w:sz w:val="20"/>
+          <w:szCs w:val="20"/>
+        </w:rPr>
+        <w:t xml:space="preserve"> the same phenomena. </w:t>
       </w:r>
     </w:p>
     <w:p>
@@ -13792,7 +15480,39 @@
           <w:sz w:val="20"/>
           <w:szCs w:val="20"/>
         </w:rPr>
-        <w:t xml:space="preserve">Oneto et al. (2016) worked closely with Rete Ferroviari Italiana (RFI), the Italian railway authority, and so devised a set of novel Key Performance Indicators (KPIs). </w:t>
+        <w:t xml:space="preserve">Oneto et al. (2016) worked closely with Rete </w:t>
+      </w:r>
+      <w:proofErr w:type="spellStart"/>
+      <w:r>
+        <w:rPr>
+          <w:sz w:val="20"/>
+          <w:szCs w:val="20"/>
+        </w:rPr>
+        <w:t>Ferroviari</w:t>
+      </w:r>
+      <w:proofErr w:type="spellEnd"/>
+      <w:r>
+        <w:rPr>
+          <w:sz w:val="20"/>
+          <w:szCs w:val="20"/>
+        </w:rPr>
+        <w:t xml:space="preserve"> </w:t>
+      </w:r>
+      <w:proofErr w:type="spellStart"/>
+      <w:r>
+        <w:rPr>
+          <w:sz w:val="20"/>
+          <w:szCs w:val="20"/>
+        </w:rPr>
+        <w:t>Italiana</w:t>
+      </w:r>
+      <w:proofErr w:type="spellEnd"/>
+      <w:r>
+        <w:rPr>
+          <w:sz w:val="20"/>
+          <w:szCs w:val="20"/>
+        </w:rPr>
+        <w:t xml:space="preserve"> (RFI), the Italian railway authority, and so devised a set of novel Key Performance Indicators (KPIs). </w:t>
       </w:r>
     </w:p>
     <w:p>
@@ -13840,7 +15560,23 @@
           <w:sz w:val="20"/>
           <w:szCs w:val="20"/>
         </w:rPr>
-        <w:t xml:space="preserve">A train follows an itinerary composed of N_c checkpoints, characterised by a station of origin, a station of destination, some stops, and some transits at checkpoints in between. </w:t>
+        <w:t xml:space="preserve">A train follows an itinerary composed of </w:t>
+      </w:r>
+      <w:proofErr w:type="spellStart"/>
+      <w:r>
+        <w:rPr>
+          <w:sz w:val="20"/>
+          <w:szCs w:val="20"/>
+        </w:rPr>
+        <w:t>N_c</w:t>
+      </w:r>
+      <w:proofErr w:type="spellEnd"/>
+      <w:r>
+        <w:rPr>
+          <w:sz w:val="20"/>
+          <w:szCs w:val="20"/>
+        </w:rPr>
+        <w:t xml:space="preserve"> checkpoints, characterised by a station of origin, a station of destination, some stops, and some transits at checkpoints in between. </w:t>
       </w:r>
     </w:p>
     <w:p>
@@ -13952,7 +15688,23 @@
           <w:sz w:val="20"/>
           <w:szCs w:val="20"/>
         </w:rPr>
-        <w:t xml:space="preserve">Input space comprises: weather conditions, delays, dwell times, and running times for the train in question. The weather conditions, delays, dwell times, and running times for all the other trains running over the railnetwork in this time period. </w:t>
+        <w:t xml:space="preserve">Input space comprises: weather conditions, delays, dwell times, and running times for the train in question. The weather conditions, delays, dwell times, and running times for all the other trains running over the </w:t>
+      </w:r>
+      <w:proofErr w:type="spellStart"/>
+      <w:r>
+        <w:rPr>
+          <w:sz w:val="20"/>
+          <w:szCs w:val="20"/>
+        </w:rPr>
+        <w:t>railnetwork</w:t>
+      </w:r>
+      <w:proofErr w:type="spellEnd"/>
+      <w:r>
+        <w:rPr>
+          <w:sz w:val="20"/>
+          <w:szCs w:val="20"/>
+        </w:rPr>
+        <w:t xml:space="preserve"> in this time period. </w:t>
       </w:r>
     </w:p>
     <w:p>
@@ -14070,6 +15822,7 @@
           <w:szCs w:val="20"/>
         </w:rPr>
       </w:pPr>
+      <w:proofErr w:type="spellStart"/>
       <w:r>
         <w:rPr>
           <w:sz w:val="20"/>
@@ -14077,6 +15830,7 @@
         </w:rPr>
         <w:t>TrainID</w:t>
       </w:r>
+      <w:proofErr w:type="spellEnd"/>
     </w:p>
     <w:p>
       <w:pPr>
@@ -14473,7 +16227,27 @@
           <w:sz w:val="20"/>
           <w:szCs w:val="20"/>
         </w:rPr>
-        <w:t>Condition-based maintenance in railway transportation systems based on big data streaming analysis (Fumeo et al, 2015)</w:t>
+        <w:t>Condition-based maintenance in railway transportation systems based on big data streaming analysis (</w:t>
+      </w:r>
+      <w:proofErr w:type="spellStart"/>
+      <w:r>
+        <w:rPr>
+          <w:b/>
+          <w:bCs/>
+          <w:sz w:val="20"/>
+          <w:szCs w:val="20"/>
+        </w:rPr>
+        <w:t>Fumeo</w:t>
+      </w:r>
+      <w:proofErr w:type="spellEnd"/>
+      <w:r>
+        <w:rPr>
+          <w:b/>
+          <w:bCs/>
+          <w:sz w:val="20"/>
+          <w:szCs w:val="20"/>
+        </w:rPr>
+        <w:t xml:space="preserve"> et al, 2015)</w:t>
       </w:r>
     </w:p>
     <w:p>
@@ -14585,7 +16359,27 @@
           <w:sz w:val="20"/>
           <w:szCs w:val="20"/>
         </w:rPr>
-        <w:t>Graph methods for estimation of railway capacity (Branishtov et al, 2014)</w:t>
+        <w:t>Graph methods for estimation of railway capacity (</w:t>
+      </w:r>
+      <w:proofErr w:type="spellStart"/>
+      <w:r>
+        <w:rPr>
+          <w:b/>
+          <w:bCs/>
+          <w:sz w:val="20"/>
+          <w:szCs w:val="20"/>
+        </w:rPr>
+        <w:t>Branishtov</w:t>
+      </w:r>
+      <w:proofErr w:type="spellEnd"/>
+      <w:r>
+        <w:rPr>
+          <w:b/>
+          <w:bCs/>
+          <w:sz w:val="20"/>
+          <w:szCs w:val="20"/>
+        </w:rPr>
+        <w:t xml:space="preserve"> et al, 2014)</w:t>
       </w:r>
     </w:p>
     <w:p>
@@ -14677,7 +16471,27 @@
           <w:sz w:val="20"/>
           <w:szCs w:val="20"/>
         </w:rPr>
-        <w:t>Models for predictive railway traffic management (Kecman, 2014)</w:t>
+        <w:t>Models for predictive railway traffic management (</w:t>
+      </w:r>
+      <w:proofErr w:type="spellStart"/>
+      <w:r>
+        <w:rPr>
+          <w:b/>
+          <w:bCs/>
+          <w:sz w:val="20"/>
+          <w:szCs w:val="20"/>
+        </w:rPr>
+        <w:t>Kecman</w:t>
+      </w:r>
+      <w:proofErr w:type="spellEnd"/>
+      <w:r>
+        <w:rPr>
+          <w:b/>
+          <w:bCs/>
+          <w:sz w:val="20"/>
+          <w:szCs w:val="20"/>
+        </w:rPr>
+        <w:t>, 2014)</w:t>
       </w:r>
     </w:p>
     <w:p>
@@ -14714,7 +16528,27 @@
           <w:szCs w:val="20"/>
         </w:rPr>
         <w:lastRenderedPageBreak/>
-        <w:t>Online data-driven adaptive prediction of train event times (Kecman et al, 2015)</w:t>
+        <w:t>Online data-driven adaptive prediction of train event times (</w:t>
+      </w:r>
+      <w:proofErr w:type="spellStart"/>
+      <w:r>
+        <w:rPr>
+          <w:b/>
+          <w:bCs/>
+          <w:sz w:val="20"/>
+          <w:szCs w:val="20"/>
+        </w:rPr>
+        <w:t>Kecman</w:t>
+      </w:r>
+      <w:proofErr w:type="spellEnd"/>
+      <w:r>
+        <w:rPr>
+          <w:b/>
+          <w:bCs/>
+          <w:sz w:val="20"/>
+          <w:szCs w:val="20"/>
+        </w:rPr>
+        <w:t xml:space="preserve"> et al, 2015)</w:t>
       </w:r>
     </w:p>
     <w:p>
@@ -14858,7 +16692,27 @@
           <w:sz w:val="20"/>
           <w:szCs w:val="20"/>
         </w:rPr>
-        <w:t>Improving arrival time prediction of Thailand’s passenger trains using historical travel times (Pongnumkul et al, 2014)</w:t>
+        <w:t>Improving arrival time prediction of Thailand’s passenger trains using historical travel times (</w:t>
+      </w:r>
+      <w:proofErr w:type="spellStart"/>
+      <w:r>
+        <w:rPr>
+          <w:b/>
+          <w:bCs/>
+          <w:sz w:val="20"/>
+          <w:szCs w:val="20"/>
+        </w:rPr>
+        <w:t>Pongnumkul</w:t>
+      </w:r>
+      <w:proofErr w:type="spellEnd"/>
+      <w:r>
+        <w:rPr>
+          <w:b/>
+          <w:bCs/>
+          <w:sz w:val="20"/>
+          <w:szCs w:val="20"/>
+        </w:rPr>
+        <w:t xml:space="preserve"> et al, 2014)</w:t>
       </w:r>
     </w:p>
     <w:p>

</xml_diff>